<commit_message>
2019-12-18 +Update: Added all .pdfs and changed some docs
</commit_message>
<xml_diff>
--- a/doc/Mobile/Allgemeines/Bedienungsanleitung.docx
+++ b/doc/Mobile/Allgemeines/Bedienungsanleitung.docx
@@ -722,16 +722,8 @@
                               <w:rPr>
                                 <w:color w:val="00AFCB"/>
                               </w:rPr>
-                              <w:t>David Böhm-</w:t>
-                            </w:r>
-                            <w:proofErr w:type="spellStart"/>
-                            <w:r>
-                              <w:rPr>
-                                <w:color w:val="00AFCB"/>
-                              </w:rPr>
-                              <w:t>Vrana</w:t>
-                            </w:r>
-                            <w:proofErr w:type="spellEnd"/>
+                              <w:t>David Böhm-Vrana</w:t>
+                            </w:r>
                           </w:p>
                           <w:p>
                             <w:pPr>
@@ -834,16 +826,8 @@
                         <w:rPr>
                           <w:color w:val="00AFCB"/>
                         </w:rPr>
-                        <w:t>David Böhm-</w:t>
-                      </w:r>
-                      <w:proofErr w:type="spellStart"/>
-                      <w:r>
-                        <w:rPr>
-                          <w:color w:val="00AFCB"/>
-                        </w:rPr>
-                        <w:t>Vrana</w:t>
-                      </w:r>
-                      <w:proofErr w:type="spellEnd"/>
+                        <w:t>David Böhm-Vrana</w:t>
+                      </w:r>
                     </w:p>
                     <w:p>
                       <w:pPr>
@@ -1103,15 +1087,7 @@
               <w:jc w:val="center"/>
             </w:pPr>
             <w:r>
-              <w:t>D. Böhm-</w:t>
-            </w:r>
-            <w:proofErr w:type="spellStart"/>
-            <w:r>
-              <w:t>Vrana</w:t>
-            </w:r>
-            <w:proofErr w:type="spellEnd"/>
-            <w:r>
-              <w:t xml:space="preserve">, </w:t>
+              <w:t xml:space="preserve">D. Böhm-Vrana, </w:t>
             </w:r>
             <w:r>
               <w:t>M. Dittrich</w:t>
@@ -2365,6 +2341,14 @@
       <w:r>
         <w:t xml:space="preserve">Stellen Sie sicher, dass die Applikation erfolgreich auf dem Smartphone installiert ist. </w:t>
       </w:r>
+      <w:r>
+        <w:t>(Entweder über die beigelegte .apk oder durch Verwendung von Androidstudio.</w:t>
+      </w:r>
+      <w:bookmarkStart w:id="1" w:name="_GoBack"/>
+      <w:bookmarkEnd w:id="1"/>
+      <w:r>
+        <w:t>)</w:t>
+      </w:r>
     </w:p>
     <w:p/>
     <w:p>
@@ -2402,15 +2386,7 @@
         <w:t>Die App unterstützt vier verschiedene Screens bietet allerdings auf jedem dieser Screens dieselbe Fußleiste</w:t>
       </w:r>
       <w:r>
-        <w:t xml:space="preserve"> (Screen </w:t>
-      </w:r>
-      <w:proofErr w:type="spellStart"/>
-      <w:r>
-        <w:t>Selection</w:t>
-      </w:r>
-      <w:proofErr w:type="spellEnd"/>
-      <w:r>
-        <w:t xml:space="preserve"> Bar)</w:t>
+        <w:t xml:space="preserve"> (Screen Selection Bar)</w:t>
       </w:r>
       <w:r>
         <w:t xml:space="preserve"> an um zwischen den entsprechenden Screens navigieren zu können (Rot umrandeter Bereich in der folgenden Abbildung</w:t>
@@ -2476,14 +2452,30 @@
                             <w:r>
                               <w:t xml:space="preserve">Abbildung </w:t>
                             </w:r>
-                            <w:fldSimple w:instr=" SEQ Abbildung \* ARABIC ">
-                              <w:r>
-                                <w:rPr>
-                                  <w:noProof/>
-                                </w:rPr>
-                                <w:t>1</w:t>
-                              </w:r>
-                            </w:fldSimple>
+                            <w:r>
+                              <w:fldChar w:fldCharType="begin"/>
+                            </w:r>
+                            <w:r>
+                              <w:instrText xml:space="preserve"> SEQ Abbildung \* ARAB</w:instrText>
+                            </w:r>
+                            <w:r>
+                              <w:instrText xml:space="preserve">IC </w:instrText>
+                            </w:r>
+                            <w:r>
+                              <w:fldChar w:fldCharType="separate"/>
+                            </w:r>
+                            <w:r>
+                              <w:rPr>
+                                <w:noProof/>
+                              </w:rPr>
+                              <w:t>1</w:t>
+                            </w:r>
+                            <w:r>
+                              <w:rPr>
+                                <w:noProof/>
+                              </w:rPr>
+                              <w:fldChar w:fldCharType="end"/>
+                            </w:r>
                             <w:r>
                               <w:t xml:space="preserve"> - Login Screen</w:t>
                             </w:r>
@@ -2519,14 +2511,30 @@
                       <w:r>
                         <w:t xml:space="preserve">Abbildung </w:t>
                       </w:r>
-                      <w:fldSimple w:instr=" SEQ Abbildung \* ARABIC ">
-                        <w:r>
-                          <w:rPr>
-                            <w:noProof/>
-                          </w:rPr>
-                          <w:t>1</w:t>
-                        </w:r>
-                      </w:fldSimple>
+                      <w:r>
+                        <w:fldChar w:fldCharType="begin"/>
+                      </w:r>
+                      <w:r>
+                        <w:instrText xml:space="preserve"> SEQ Abbildung \* ARAB</w:instrText>
+                      </w:r>
+                      <w:r>
+                        <w:instrText xml:space="preserve">IC </w:instrText>
+                      </w:r>
+                      <w:r>
+                        <w:fldChar w:fldCharType="separate"/>
+                      </w:r>
+                      <w:r>
+                        <w:rPr>
+                          <w:noProof/>
+                        </w:rPr>
+                        <w:t>1</w:t>
+                      </w:r>
+                      <w:r>
+                        <w:rPr>
+                          <w:noProof/>
+                        </w:rPr>
+                        <w:fldChar w:fldCharType="end"/>
+                      </w:r>
                       <w:r>
                         <w:t xml:space="preserve"> - Login Screen</w:t>
                       </w:r>
@@ -2623,15 +2631,7 @@
     <w:p/>
     <w:p>
       <w:r>
-        <w:t xml:space="preserve">Dieser Screen bietet nun entweder die Möglichkeit eine Verbindung mit einem Server durch Eingabe eines Nutzernamens und der entsprechenden Server-IP/Hostname oder man kann bereits die Screen </w:t>
-      </w:r>
-      <w:proofErr w:type="spellStart"/>
-      <w:r>
-        <w:t>Selection</w:t>
-      </w:r>
-      <w:proofErr w:type="spellEnd"/>
-      <w:r>
-        <w:t xml:space="preserve"> Bar nutzen um zwischen den einzelnen Screens zu wechseln. Besonders der Settings Screen ist interessant, wenn zuvor bereits eine Verbindung mit einem Server aufgebaut wurde, da damit die Verbindung erneut aufgebaut werden kann ohne erneut die Serverdaten eingeben zu müssen. </w:t>
+        <w:t xml:space="preserve">Dieser Screen bietet nun entweder die Möglichkeit eine Verbindung mit einem Server durch Eingabe eines Nutzernamens und der entsprechenden Server-IP/Hostname oder man kann bereits die Screen Selection Bar nutzen um zwischen den einzelnen Screens zu wechseln. Besonders der Settings Screen ist interessant, wenn zuvor bereits eine Verbindung mit einem Server aufgebaut wurde, da damit die Verbindung erneut aufgebaut werden kann ohne erneut die Serverdaten eingeben zu müssen. </w:t>
       </w:r>
     </w:p>
     <w:p>
@@ -2647,15 +2647,7 @@
     <w:p>
       <w:r>
         <w:lastRenderedPageBreak/>
-        <w:t xml:space="preserve">Wie zuvor bereits erwähnt hat man durch die Screen </w:t>
-      </w:r>
-      <w:proofErr w:type="spellStart"/>
-      <w:r>
-        <w:t>Selection</w:t>
-      </w:r>
-      <w:proofErr w:type="spellEnd"/>
-      <w:r>
-        <w:t xml:space="preserve"> Bar bereits die Möglichkeit die Screens zu wechseln ohne eine Verbindung mit einem Server aufzubauen. Folgend die Abbildungen der Screens, wenn noch nie eine Verbindung zu einem Server aufgebaut wurde:</w:t>
+        <w:t>Wie zuvor bereits erwähnt hat man durch die Screen Selection Bar bereits die Möglichkeit die Screens zu wechseln ohne eine Verbindung mit einem Server aufzubauen. Folgend die Abbildungen der Screens, wenn noch nie eine Verbindung zu einem Server aufgebaut wurde:</w:t>
       </w:r>
     </w:p>
     <w:p/>
@@ -2726,14 +2718,27 @@
                             <w:r>
                               <w:t xml:space="preserve">Abbildung </w:t>
                             </w:r>
-                            <w:fldSimple w:instr=" SEQ Abbildung \* ARABIC ">
-                              <w:r>
-                                <w:rPr>
-                                  <w:noProof/>
-                                </w:rPr>
-                                <w:t>2</w:t>
-                              </w:r>
-                            </w:fldSimple>
+                            <w:r>
+                              <w:fldChar w:fldCharType="begin"/>
+                            </w:r>
+                            <w:r>
+                              <w:instrText xml:space="preserve"> SEQ Abbildung \* ARABIC </w:instrText>
+                            </w:r>
+                            <w:r>
+                              <w:fldChar w:fldCharType="separate"/>
+                            </w:r>
+                            <w:r>
+                              <w:rPr>
+                                <w:noProof/>
+                              </w:rPr>
+                              <w:t>2</w:t>
+                            </w:r>
+                            <w:r>
+                              <w:rPr>
+                                <w:noProof/>
+                              </w:rPr>
+                              <w:fldChar w:fldCharType="end"/>
+                            </w:r>
                             <w:r>
                               <w:t>- Leerer Settings Screen</w:t>
                             </w:r>
@@ -2769,14 +2774,27 @@
                       <w:r>
                         <w:t xml:space="preserve">Abbildung </w:t>
                       </w:r>
-                      <w:fldSimple w:instr=" SEQ Abbildung \* ARABIC ">
-                        <w:r>
-                          <w:rPr>
-                            <w:noProof/>
-                          </w:rPr>
-                          <w:t>2</w:t>
-                        </w:r>
-                      </w:fldSimple>
+                      <w:r>
+                        <w:fldChar w:fldCharType="begin"/>
+                      </w:r>
+                      <w:r>
+                        <w:instrText xml:space="preserve"> SEQ Abbildung \* ARABIC </w:instrText>
+                      </w:r>
+                      <w:r>
+                        <w:fldChar w:fldCharType="separate"/>
+                      </w:r>
+                      <w:r>
+                        <w:rPr>
+                          <w:noProof/>
+                        </w:rPr>
+                        <w:t>2</w:t>
+                      </w:r>
+                      <w:r>
+                        <w:rPr>
+                          <w:noProof/>
+                        </w:rPr>
+                        <w:fldChar w:fldCharType="end"/>
+                      </w:r>
                       <w:r>
                         <w:t>- Leerer Settings Screen</w:t>
                       </w:r>
@@ -2880,15 +2898,7 @@
     <w:p/>
     <w:p>
       <w:r>
-        <w:t xml:space="preserve">Auch hier kann über die Screen </w:t>
-      </w:r>
-      <w:proofErr w:type="spellStart"/>
-      <w:r>
-        <w:t>Selection</w:t>
-      </w:r>
-      <w:proofErr w:type="spellEnd"/>
-      <w:r>
-        <w:t xml:space="preserve"> Bar zwischen den einzelnen Screens gewechselt werden. Weiter bietet der ADD SERVER Button die Möglichkeit zurück zu dem Login Screen zu gelangen und dort eine Verbindung mit einem Server aufzubauen.</w:t>
+        <w:t>Auch hier kann über die Screen Selection Bar zwischen den einzelnen Screens gewechselt werden. Weiter bietet der ADD SERVER Button die Möglichkeit zurück zu dem Login Screen zu gelangen und dort eine Verbindung mit einem Server aufzubauen.</w:t>
       </w:r>
     </w:p>
     <w:p/>
@@ -2973,14 +2983,30 @@
                             <w:r>
                               <w:t xml:space="preserve">Abbildung </w:t>
                             </w:r>
-                            <w:fldSimple w:instr=" SEQ Abbildung \* ARABIC ">
-                              <w:r>
-                                <w:rPr>
-                                  <w:noProof/>
-                                </w:rPr>
-                                <w:t>3</w:t>
-                              </w:r>
-                            </w:fldSimple>
+                            <w:r>
+                              <w:fldChar w:fldCharType="begin"/>
+                            </w:r>
+                            <w:r>
+                              <w:instrText xml:space="preserve"> SEQ Abbildung \* ARABIC</w:instrText>
+                            </w:r>
+                            <w:r>
+                              <w:instrText xml:space="preserve"> </w:instrText>
+                            </w:r>
+                            <w:r>
+                              <w:fldChar w:fldCharType="separate"/>
+                            </w:r>
+                            <w:r>
+                              <w:rPr>
+                                <w:noProof/>
+                              </w:rPr>
+                              <w:t>3</w:t>
+                            </w:r>
+                            <w:r>
+                              <w:rPr>
+                                <w:noProof/>
+                              </w:rPr>
+                              <w:fldChar w:fldCharType="end"/>
+                            </w:r>
                             <w:r>
                               <w:t xml:space="preserve"> - Leerer Search Screen</w:t>
                             </w:r>
@@ -3016,14 +3042,30 @@
                       <w:r>
                         <w:t xml:space="preserve">Abbildung </w:t>
                       </w:r>
-                      <w:fldSimple w:instr=" SEQ Abbildung \* ARABIC ">
-                        <w:r>
-                          <w:rPr>
-                            <w:noProof/>
-                          </w:rPr>
-                          <w:t>3</w:t>
-                        </w:r>
-                      </w:fldSimple>
+                      <w:r>
+                        <w:fldChar w:fldCharType="begin"/>
+                      </w:r>
+                      <w:r>
+                        <w:instrText xml:space="preserve"> SEQ Abbildung \* ARABIC</w:instrText>
+                      </w:r>
+                      <w:r>
+                        <w:instrText xml:space="preserve"> </w:instrText>
+                      </w:r>
+                      <w:r>
+                        <w:fldChar w:fldCharType="separate"/>
+                      </w:r>
+                      <w:r>
+                        <w:rPr>
+                          <w:noProof/>
+                        </w:rPr>
+                        <w:t>3</w:t>
+                      </w:r>
+                      <w:r>
+                        <w:rPr>
+                          <w:noProof/>
+                        </w:rPr>
+                        <w:fldChar w:fldCharType="end"/>
+                      </w:r>
                       <w:r>
                         <w:t xml:space="preserve"> - Leerer Search Screen</w:t>
                       </w:r>
@@ -3265,14 +3307,27 @@
                             <w:r>
                               <w:t xml:space="preserve">Abbildung </w:t>
                             </w:r>
-                            <w:fldSimple w:instr=" SEQ Abbildung \* ARABIC ">
-                              <w:r>
-                                <w:rPr>
-                                  <w:noProof/>
-                                </w:rPr>
-                                <w:t>4</w:t>
-                              </w:r>
-                            </w:fldSimple>
+                            <w:r>
+                              <w:fldChar w:fldCharType="begin"/>
+                            </w:r>
+                            <w:r>
+                              <w:instrText xml:space="preserve"> SEQ Abbildung \* ARABIC </w:instrText>
+                            </w:r>
+                            <w:r>
+                              <w:fldChar w:fldCharType="separate"/>
+                            </w:r>
+                            <w:r>
+                              <w:rPr>
+                                <w:noProof/>
+                              </w:rPr>
+                              <w:t>4</w:t>
+                            </w:r>
+                            <w:r>
+                              <w:rPr>
+                                <w:noProof/>
+                              </w:rPr>
+                              <w:fldChar w:fldCharType="end"/>
+                            </w:r>
                             <w:r>
                               <w:t xml:space="preserve"> - Leerer Playlist Screen</w:t>
                             </w:r>
@@ -3308,14 +3363,27 @@
                       <w:r>
                         <w:t xml:space="preserve">Abbildung </w:t>
                       </w:r>
-                      <w:fldSimple w:instr=" SEQ Abbildung \* ARABIC ">
-                        <w:r>
-                          <w:rPr>
-                            <w:noProof/>
-                          </w:rPr>
-                          <w:t>4</w:t>
-                        </w:r>
-                      </w:fldSimple>
+                      <w:r>
+                        <w:fldChar w:fldCharType="begin"/>
+                      </w:r>
+                      <w:r>
+                        <w:instrText xml:space="preserve"> SEQ Abbildung \* ARABIC </w:instrText>
+                      </w:r>
+                      <w:r>
+                        <w:fldChar w:fldCharType="separate"/>
+                      </w:r>
+                      <w:r>
+                        <w:rPr>
+                          <w:noProof/>
+                        </w:rPr>
+                        <w:t>4</w:t>
+                      </w:r>
+                      <w:r>
+                        <w:rPr>
+                          <w:noProof/>
+                        </w:rPr>
+                        <w:fldChar w:fldCharType="end"/>
+                      </w:r>
                       <w:r>
                         <w:t xml:space="preserve"> - Leerer Playlist Screen</w:t>
                       </w:r>
@@ -3370,15 +3438,7 @@
     </w:p>
     <w:p>
       <w:r>
-        <w:t xml:space="preserve">Es wird davon ausgegangen, dass die oben Beschriebenen Screens nun bekannt sind und nun im Login Screen tatsächlich eine Verbindung zu einem Server aufgebaut wird und man nicht den Screen </w:t>
-      </w:r>
-      <w:proofErr w:type="spellStart"/>
-      <w:r>
-        <w:t>Selection</w:t>
-      </w:r>
-      <w:proofErr w:type="spellEnd"/>
-      <w:r>
-        <w:t xml:space="preserve"> Bar nutzt um die Leeren Screens zu erkunden. </w:t>
+        <w:t xml:space="preserve">Es wird davon ausgegangen, dass die oben Beschriebenen Screens nun bekannt sind und nun im Login Screen tatsächlich eine Verbindung zu einem Server aufgebaut wird und man nicht den Screen Selection Bar nutzt um die Leeren Screens zu erkunden. </w:t>
       </w:r>
     </w:p>
     <w:p>
@@ -3508,14 +3568,27 @@
                             <w:r>
                               <w:t xml:space="preserve">Abbildung </w:t>
                             </w:r>
-                            <w:fldSimple w:instr=" SEQ Abbildung \* ARABIC ">
-                              <w:r>
-                                <w:rPr>
-                                  <w:noProof/>
-                                </w:rPr>
-                                <w:t>5</w:t>
-                              </w:r>
-                            </w:fldSimple>
+                            <w:r>
+                              <w:fldChar w:fldCharType="begin"/>
+                            </w:r>
+                            <w:r>
+                              <w:instrText xml:space="preserve"> SEQ Abbildung \* ARABIC </w:instrText>
+                            </w:r>
+                            <w:r>
+                              <w:fldChar w:fldCharType="separate"/>
+                            </w:r>
+                            <w:r>
+                              <w:rPr>
+                                <w:noProof/>
+                              </w:rPr>
+                              <w:t>5</w:t>
+                            </w:r>
+                            <w:r>
+                              <w:rPr>
+                                <w:noProof/>
+                              </w:rPr>
+                              <w:fldChar w:fldCharType="end"/>
+                            </w:r>
                             <w:r>
                               <w:t xml:space="preserve"> - Erster Verbindungsaufbau</w:t>
                             </w:r>
@@ -3551,14 +3624,27 @@
                       <w:r>
                         <w:t xml:space="preserve">Abbildung </w:t>
                       </w:r>
-                      <w:fldSimple w:instr=" SEQ Abbildung \* ARABIC ">
-                        <w:r>
-                          <w:rPr>
-                            <w:noProof/>
-                          </w:rPr>
-                          <w:t>5</w:t>
-                        </w:r>
-                      </w:fldSimple>
+                      <w:r>
+                        <w:fldChar w:fldCharType="begin"/>
+                      </w:r>
+                      <w:r>
+                        <w:instrText xml:space="preserve"> SEQ Abbildung \* ARABIC </w:instrText>
+                      </w:r>
+                      <w:r>
+                        <w:fldChar w:fldCharType="separate"/>
+                      </w:r>
+                      <w:r>
+                        <w:rPr>
+                          <w:noProof/>
+                        </w:rPr>
+                        <w:t>5</w:t>
+                      </w:r>
+                      <w:r>
+                        <w:rPr>
+                          <w:noProof/>
+                        </w:rPr>
+                        <w:fldChar w:fldCharType="end"/>
+                      </w:r>
                       <w:r>
                         <w:t xml:space="preserve"> - Erster Verbindungsaufbau</w:t>
                       </w:r>
@@ -3622,15 +3708,7 @@
     </w:p>
     <w:p>
       <w:r>
-        <w:t xml:space="preserve">Wurde die Verbindung zum Server erfolgreich hergestellt gelangt man automatisch in den Playlist Screen. Stehen auf dem Server bereits Daten (Tracks in einer der beiden Queues oder gar ein </w:t>
-      </w:r>
-      <w:proofErr w:type="spellStart"/>
-      <w:r>
-        <w:t>Current</w:t>
-      </w:r>
-      <w:proofErr w:type="spellEnd"/>
-      <w:r>
-        <w:t xml:space="preserve"> Track) zur Verfügung werden diese bereits angezeigt:</w:t>
+        <w:t>Wurde die Verbindung zum Server erfolgreich hergestellt gelangt man automatisch in den Playlist Screen. Stehen auf dem Server bereits Daten (Tracks in einer der beiden Queues oder gar ein Current Track) zur Verfügung werden diese bereits angezeigt:</w:t>
       </w:r>
     </w:p>
     <w:p>
@@ -3754,14 +3832,30 @@
                             <w:r>
                               <w:t xml:space="preserve">Abbildung </w:t>
                             </w:r>
-                            <w:fldSimple w:instr=" SEQ Abbildung \* ARABIC ">
-                              <w:r>
-                                <w:rPr>
-                                  <w:noProof/>
-                                </w:rPr>
-                                <w:t>6</w:t>
-                              </w:r>
-                            </w:fldSimple>
+                            <w:r>
+                              <w:fldChar w:fldCharType="begin"/>
+                            </w:r>
+                            <w:r>
+                              <w:instrText xml:space="preserve"> SEQ Abbildung \* AR</w:instrText>
+                            </w:r>
+                            <w:r>
+                              <w:instrText xml:space="preserve">ABIC </w:instrText>
+                            </w:r>
+                            <w:r>
+                              <w:fldChar w:fldCharType="separate"/>
+                            </w:r>
+                            <w:r>
+                              <w:rPr>
+                                <w:noProof/>
+                              </w:rPr>
+                              <w:t>6</w:t>
+                            </w:r>
+                            <w:r>
+                              <w:rPr>
+                                <w:noProof/>
+                              </w:rPr>
+                              <w:fldChar w:fldCharType="end"/>
+                            </w:r>
                             <w:r>
                               <w:t xml:space="preserve"> - Playlist Screen nach erfolgreicher Verbindung</w:t>
                             </w:r>
@@ -3797,14 +3891,30 @@
                       <w:r>
                         <w:t xml:space="preserve">Abbildung </w:t>
                       </w:r>
-                      <w:fldSimple w:instr=" SEQ Abbildung \* ARABIC ">
-                        <w:r>
-                          <w:rPr>
-                            <w:noProof/>
-                          </w:rPr>
-                          <w:t>6</w:t>
-                        </w:r>
-                      </w:fldSimple>
+                      <w:r>
+                        <w:fldChar w:fldCharType="begin"/>
+                      </w:r>
+                      <w:r>
+                        <w:instrText xml:space="preserve"> SEQ Abbildung \* AR</w:instrText>
+                      </w:r>
+                      <w:r>
+                        <w:instrText xml:space="preserve">ABIC </w:instrText>
+                      </w:r>
+                      <w:r>
+                        <w:fldChar w:fldCharType="separate"/>
+                      </w:r>
+                      <w:r>
+                        <w:rPr>
+                          <w:noProof/>
+                        </w:rPr>
+                        <w:t>6</w:t>
+                      </w:r>
+                      <w:r>
+                        <w:rPr>
+                          <w:noProof/>
+                        </w:rPr>
+                        <w:fldChar w:fldCharType="end"/>
+                      </w:r>
                       <w:r>
                         <w:t xml:space="preserve"> - Playlist Screen nach erfolgreicher Verbindung</w:t>
                       </w:r>
@@ -3841,27 +3951,14 @@
     <w:p/>
     <w:p>
       <w:r>
-        <w:t xml:space="preserve">Der aktuellste Track (e.g.: </w:t>
-      </w:r>
-      <w:proofErr w:type="spellStart"/>
-      <w:r>
-        <w:t>Ameno</w:t>
-      </w:r>
-      <w:proofErr w:type="spellEnd"/>
-      <w:r>
-        <w:t xml:space="preserve"> von ERA) wird ganz oben angezeigt. Darunter befindet sich die aktuelle Playlist des Servers in geordneter Reihenfolge (e.g.: Es ist somit zu erkennen, dass als nächster Track </w:t>
+        <w:t xml:space="preserve">Der aktuellste Track (e.g.: Ameno von ERA) wird ganz oben angezeigt. Darunter befindet sich die aktuelle Playlist des Servers in geordneter Reihenfolge (e.g.: Es ist somit zu erkennen, dass als nächster Track </w:t>
       </w:r>
       <w:r>
         <w:t xml:space="preserve">Fallen </w:t>
       </w:r>
       <w:r>
-        <w:t xml:space="preserve">von </w:t>
-      </w:r>
-      <w:proofErr w:type="spellStart"/>
-      <w:r>
-        <w:t>Vollbeat</w:t>
-      </w:r>
-      <w:proofErr w:type="spellEnd"/>
+        <w:t>von Vollbeat</w:t>
+      </w:r>
       <w:r>
         <w:t xml:space="preserve"> in der Admin-Queue</w:t>
       </w:r>
@@ -3869,34 +3966,10 @@
         <w:t xml:space="preserve"> gereiht ist.). </w:t>
       </w:r>
       <w:r>
-        <w:t xml:space="preserve">Der erste Track in der User-Queue ist </w:t>
-      </w:r>
-      <w:proofErr w:type="spellStart"/>
-      <w:r>
-        <w:t>Concerning</w:t>
-      </w:r>
-      <w:proofErr w:type="spellEnd"/>
-      <w:r>
-        <w:t xml:space="preserve"> Hobbits von Howard </w:t>
-      </w:r>
-      <w:proofErr w:type="spellStart"/>
-      <w:r>
-        <w:t>Shore</w:t>
-      </w:r>
-      <w:proofErr w:type="spellEnd"/>
-      <w:r>
-        <w:t xml:space="preserve">. </w:t>
-      </w:r>
-      <w:r>
-        <w:t xml:space="preserve">Die angegebene Zahl neben den Tracks gibt die </w:t>
-      </w:r>
-      <w:proofErr w:type="spellStart"/>
-      <w:r>
-        <w:t>Votes</w:t>
-      </w:r>
-      <w:proofErr w:type="spellEnd"/>
-      <w:r>
-        <w:t xml:space="preserve"> für diesen Track an. Mit den Pfeiltasten kann für den entsprechenden Track entweder ein Vote abgegeben oder sein abgegebener Vote wiederrufen werden. Ein Downvote gibt es in dem Sinne nicht. </w:t>
+        <w:t xml:space="preserve">Der erste Track in der User-Queue ist Concerning Hobbits von Howard Shore. </w:t>
+      </w:r>
+      <w:r>
+        <w:t xml:space="preserve">Die angegebene Zahl neben den Tracks gibt die Votes für diesen Track an. Mit den Pfeiltasten kann für den entsprechenden Track entweder ein Vote abgegeben oder sein abgegebener Vote wiederrufen werden. Ein Downvote gibt es in dem Sinne nicht. </w:t>
       </w:r>
       <w:r>
         <w:t xml:space="preserve">Wichtig es kann nur einmal gevotet werden. Nach einem Vote wird der Vote Button ausgegraut und man kann seine Stimme nur mehr zurückziehen. </w:t>
@@ -3976,14 +4049,27 @@
                             <w:r>
                               <w:t xml:space="preserve">Abbildung </w:t>
                             </w:r>
-                            <w:fldSimple w:instr=" SEQ Abbildung \* ARABIC ">
-                              <w:r>
-                                <w:rPr>
-                                  <w:noProof/>
-                                </w:rPr>
-                                <w:t>7</w:t>
-                              </w:r>
-                            </w:fldSimple>
+                            <w:r>
+                              <w:fldChar w:fldCharType="begin"/>
+                            </w:r>
+                            <w:r>
+                              <w:instrText xml:space="preserve"> SEQ Abbildung \* ARABIC </w:instrText>
+                            </w:r>
+                            <w:r>
+                              <w:fldChar w:fldCharType="separate"/>
+                            </w:r>
+                            <w:r>
+                              <w:rPr>
+                                <w:noProof/>
+                              </w:rPr>
+                              <w:t>7</w:t>
+                            </w:r>
+                            <w:r>
+                              <w:rPr>
+                                <w:noProof/>
+                              </w:rPr>
+                              <w:fldChar w:fldCharType="end"/>
+                            </w:r>
                             <w:r>
                               <w:t xml:space="preserve"> - Search Screen nach erfolgreicher Suchanfrage</w:t>
                             </w:r>
@@ -4019,14 +4105,27 @@
                       <w:r>
                         <w:t xml:space="preserve">Abbildung </w:t>
                       </w:r>
-                      <w:fldSimple w:instr=" SEQ Abbildung \* ARABIC ">
-                        <w:r>
-                          <w:rPr>
-                            <w:noProof/>
-                          </w:rPr>
-                          <w:t>7</w:t>
-                        </w:r>
-                      </w:fldSimple>
+                      <w:r>
+                        <w:fldChar w:fldCharType="begin"/>
+                      </w:r>
+                      <w:r>
+                        <w:instrText xml:space="preserve"> SEQ Abbildung \* ARABIC </w:instrText>
+                      </w:r>
+                      <w:r>
+                        <w:fldChar w:fldCharType="separate"/>
+                      </w:r>
+                      <w:r>
+                        <w:rPr>
+                          <w:noProof/>
+                        </w:rPr>
+                        <w:t>7</w:t>
+                      </w:r>
+                      <w:r>
+                        <w:rPr>
+                          <w:noProof/>
+                        </w:rPr>
+                        <w:fldChar w:fldCharType="end"/>
+                      </w:r>
                       <w:r>
                         <w:t xml:space="preserve"> - Search Screen nach erfolgreicher Suchanfrage</w:t>
                       </w:r>
@@ -4161,11 +4260,9 @@
       <w:r>
         <w:t xml:space="preserve">von </w:t>
       </w:r>
-      <w:proofErr w:type="spellStart"/>
       <w:r>
         <w:t>Fäaschtbänkler</w:t>
       </w:r>
-      <w:proofErr w:type="spellEnd"/>
       <w:r>
         <w:t xml:space="preserve"> erfolgreich ans </w:t>
       </w:r>
@@ -4187,8 +4284,6 @@
       <w:r>
         <w:t>:</w:t>
       </w:r>
-      <w:bookmarkStart w:id="1" w:name="_GoBack"/>
-      <w:bookmarkEnd w:id="1"/>
     </w:p>
     <w:p>
       <w:r>
@@ -4244,27 +4339,14 @@
                             <w:r>
                               <w:t xml:space="preserve">Abbildung </w:t>
                             </w:r>
-                            <w:r>
-                              <w:fldChar w:fldCharType="begin"/>
-                            </w:r>
-                            <w:r>
-                              <w:instrText xml:space="preserve"> SEQ Abbildung \* ARABIC </w:instrText>
-                            </w:r>
-                            <w:r>
-                              <w:fldChar w:fldCharType="separate"/>
-                            </w:r>
-                            <w:r>
-                              <w:rPr>
-                                <w:noProof/>
-                              </w:rPr>
-                              <w:t>8</w:t>
-                            </w:r>
-                            <w:r>
-                              <w:rPr>
-                                <w:noProof/>
-                              </w:rPr>
-                              <w:fldChar w:fldCharType="end"/>
-                            </w:r>
+                            <w:fldSimple w:instr=" SEQ Abbildung \* ARABIC ">
+                              <w:r>
+                                <w:rPr>
+                                  <w:noProof/>
+                                </w:rPr>
+                                <w:t>8</w:t>
+                              </w:r>
+                            </w:fldSimple>
                             <w:r>
                               <w:t xml:space="preserve"> -Playlist Screen nach erfolgreichem hinzufügen eines neuen Tracks</w:t>
                             </w:r>
@@ -4300,27 +4382,14 @@
                       <w:r>
                         <w:t xml:space="preserve">Abbildung </w:t>
                       </w:r>
-                      <w:r>
-                        <w:fldChar w:fldCharType="begin"/>
-                      </w:r>
-                      <w:r>
-                        <w:instrText xml:space="preserve"> SEQ Abbildung \* ARABIC </w:instrText>
-                      </w:r>
-                      <w:r>
-                        <w:fldChar w:fldCharType="separate"/>
-                      </w:r>
-                      <w:r>
-                        <w:rPr>
-                          <w:noProof/>
-                        </w:rPr>
-                        <w:t>8</w:t>
-                      </w:r>
-                      <w:r>
-                        <w:rPr>
-                          <w:noProof/>
-                        </w:rPr>
-                        <w:fldChar w:fldCharType="end"/>
-                      </w:r>
+                      <w:fldSimple w:instr=" SEQ Abbildung \* ARABIC ">
+                        <w:r>
+                          <w:rPr>
+                            <w:noProof/>
+                          </w:rPr>
+                          <w:t>8</w:t>
+                        </w:r>
+                      </w:fldSimple>
                       <w:r>
                         <w:t xml:space="preserve"> -Playlist Screen nach erfolgreichem hinzufügen eines neuen Tracks</w:t>
                       </w:r>
@@ -4492,14 +4561,27 @@
                             <w:r>
                               <w:t xml:space="preserve">Abbildung </w:t>
                             </w:r>
-                            <w:fldSimple w:instr=" SEQ Abbildung \* ARABIC ">
-                              <w:r>
-                                <w:rPr>
-                                  <w:noProof/>
-                                </w:rPr>
-                                <w:t>9</w:t>
-                              </w:r>
-                            </w:fldSimple>
+                            <w:r>
+                              <w:fldChar w:fldCharType="begin"/>
+                            </w:r>
+                            <w:r>
+                              <w:instrText xml:space="preserve"> SEQ Abbildung \* ARABIC </w:instrText>
+                            </w:r>
+                            <w:r>
+                              <w:fldChar w:fldCharType="separate"/>
+                            </w:r>
+                            <w:r>
+                              <w:rPr>
+                                <w:noProof/>
+                              </w:rPr>
+                              <w:t>9</w:t>
+                            </w:r>
+                            <w:r>
+                              <w:rPr>
+                                <w:noProof/>
+                              </w:rPr>
+                              <w:fldChar w:fldCharType="end"/>
+                            </w:r>
                             <w:r>
                               <w:t xml:space="preserve"> - Settings Screen mit aktiver Verbindung und einem Server in der Liste</w:t>
                             </w:r>
@@ -4535,14 +4617,27 @@
                       <w:r>
                         <w:t xml:space="preserve">Abbildung </w:t>
                       </w:r>
-                      <w:fldSimple w:instr=" SEQ Abbildung \* ARABIC ">
-                        <w:r>
-                          <w:rPr>
-                            <w:noProof/>
-                          </w:rPr>
-                          <w:t>9</w:t>
-                        </w:r>
-                      </w:fldSimple>
+                      <w:r>
+                        <w:fldChar w:fldCharType="begin"/>
+                      </w:r>
+                      <w:r>
+                        <w:instrText xml:space="preserve"> SEQ Abbildung \* ARABIC </w:instrText>
+                      </w:r>
+                      <w:r>
+                        <w:fldChar w:fldCharType="separate"/>
+                      </w:r>
+                      <w:r>
+                        <w:rPr>
+                          <w:noProof/>
+                        </w:rPr>
+                        <w:t>9</w:t>
+                      </w:r>
+                      <w:r>
+                        <w:rPr>
+                          <w:noProof/>
+                        </w:rPr>
+                        <w:fldChar w:fldCharType="end"/>
+                      </w:r>
                       <w:r>
                         <w:t xml:space="preserve"> - Settings Screen mit aktiver Verbindung und einem Server in der Liste</w:t>
                       </w:r>
@@ -4720,14 +4815,27 @@
                             <w:r>
                               <w:t xml:space="preserve">Abbildung </w:t>
                             </w:r>
-                            <w:fldSimple w:instr=" SEQ Abbildung \* ARABIC ">
-                              <w:r>
-                                <w:rPr>
-                                  <w:noProof/>
-                                </w:rPr>
-                                <w:t>10</w:t>
-                              </w:r>
-                            </w:fldSimple>
+                            <w:r>
+                              <w:fldChar w:fldCharType="begin"/>
+                            </w:r>
+                            <w:r>
+                              <w:instrText xml:space="preserve"> SEQ Abbildung \* ARABIC </w:instrText>
+                            </w:r>
+                            <w:r>
+                              <w:fldChar w:fldCharType="separate"/>
+                            </w:r>
+                            <w:r>
+                              <w:rPr>
+                                <w:noProof/>
+                              </w:rPr>
+                              <w:t>10</w:t>
+                            </w:r>
+                            <w:r>
+                              <w:rPr>
+                                <w:noProof/>
+                              </w:rPr>
+                              <w:fldChar w:fldCharType="end"/>
+                            </w:r>
                             <w:r>
                               <w:t xml:space="preserve"> - Verbindung zu einem zweiten Server mittels Hostname</w:t>
                             </w:r>
@@ -4763,14 +4871,27 @@
                       <w:r>
                         <w:t xml:space="preserve">Abbildung </w:t>
                       </w:r>
-                      <w:fldSimple w:instr=" SEQ Abbildung \* ARABIC ">
-                        <w:r>
-                          <w:rPr>
-                            <w:noProof/>
-                          </w:rPr>
-                          <w:t>10</w:t>
-                        </w:r>
-                      </w:fldSimple>
+                      <w:r>
+                        <w:fldChar w:fldCharType="begin"/>
+                      </w:r>
+                      <w:r>
+                        <w:instrText xml:space="preserve"> SEQ Abbildung \* ARABIC </w:instrText>
+                      </w:r>
+                      <w:r>
+                        <w:fldChar w:fldCharType="separate"/>
+                      </w:r>
+                      <w:r>
+                        <w:rPr>
+                          <w:noProof/>
+                        </w:rPr>
+                        <w:t>10</w:t>
+                      </w:r>
+                      <w:r>
+                        <w:rPr>
+                          <w:noProof/>
+                        </w:rPr>
+                        <w:fldChar w:fldCharType="end"/>
+                      </w:r>
                       <w:r>
                         <w:t xml:space="preserve"> - Verbindung zu einem zweiten Server mittels Hostname</w:t>
                       </w:r>
@@ -4967,14 +5088,30 @@
                             <w:r>
                               <w:t xml:space="preserve">Abbildung </w:t>
                             </w:r>
-                            <w:fldSimple w:instr=" SEQ Abbildung \* ARABIC ">
-                              <w:r>
-                                <w:rPr>
-                                  <w:noProof/>
-                                </w:rPr>
-                                <w:t>11</w:t>
-                              </w:r>
-                            </w:fldSimple>
+                            <w:r>
+                              <w:fldChar w:fldCharType="begin"/>
+                            </w:r>
+                            <w:r>
+                              <w:instrText xml:space="preserve"> SEQ Abbildung \* ARABIC</w:instrText>
+                            </w:r>
+                            <w:r>
+                              <w:instrText xml:space="preserve"> </w:instrText>
+                            </w:r>
+                            <w:r>
+                              <w:fldChar w:fldCharType="separate"/>
+                            </w:r>
+                            <w:r>
+                              <w:rPr>
+                                <w:noProof/>
+                              </w:rPr>
+                              <w:t>11</w:t>
+                            </w:r>
+                            <w:r>
+                              <w:rPr>
+                                <w:noProof/>
+                              </w:rPr>
+                              <w:fldChar w:fldCharType="end"/>
+                            </w:r>
                             <w:r>
                               <w:t xml:space="preserve"> - Settings Screen mit aktiver Verbindung und zwei Servern in der Liste</w:t>
                             </w:r>
@@ -5010,14 +5147,30 @@
                       <w:r>
                         <w:t xml:space="preserve">Abbildung </w:t>
                       </w:r>
-                      <w:fldSimple w:instr=" SEQ Abbildung \* ARABIC ">
-                        <w:r>
-                          <w:rPr>
-                            <w:noProof/>
-                          </w:rPr>
-                          <w:t>11</w:t>
-                        </w:r>
-                      </w:fldSimple>
+                      <w:r>
+                        <w:fldChar w:fldCharType="begin"/>
+                      </w:r>
+                      <w:r>
+                        <w:instrText xml:space="preserve"> SEQ Abbildung \* ARABIC</w:instrText>
+                      </w:r>
+                      <w:r>
+                        <w:instrText xml:space="preserve"> </w:instrText>
+                      </w:r>
+                      <w:r>
+                        <w:fldChar w:fldCharType="separate"/>
+                      </w:r>
+                      <w:r>
+                        <w:rPr>
+                          <w:noProof/>
+                        </w:rPr>
+                        <w:t>11</w:t>
+                      </w:r>
+                      <w:r>
+                        <w:rPr>
+                          <w:noProof/>
+                        </w:rPr>
+                        <w:fldChar w:fldCharType="end"/>
+                      </w:r>
                       <w:r>
                         <w:t xml:space="preserve"> - Settings Screen mit aktiver Verbindung und zwei Servern in der Liste</w:t>
                       </w:r>
@@ -5182,14 +5335,27 @@
     <w:r>
       <w:t xml:space="preserve"> von </w:t>
     </w:r>
-    <w:fldSimple w:instr=" NUMPAGES  \* Arabic  \* MERGEFORMAT ">
-      <w:r>
-        <w:rPr>
-          <w:noProof/>
-        </w:rPr>
-        <w:t>29</w:t>
-      </w:r>
-    </w:fldSimple>
+    <w:r>
+      <w:fldChar w:fldCharType="begin"/>
+    </w:r>
+    <w:r>
+      <w:instrText xml:space="preserve"> NUMPAGES  \* Arabic  \* MERGEFORMAT </w:instrText>
+    </w:r>
+    <w:r>
+      <w:fldChar w:fldCharType="separate"/>
+    </w:r>
+    <w:r>
+      <w:rPr>
+        <w:noProof/>
+      </w:rPr>
+      <w:t>29</w:t>
+    </w:r>
+    <w:r>
+      <w:rPr>
+        <w:noProof/>
+      </w:rPr>
+      <w:fldChar w:fldCharType="end"/>
+    </w:r>
   </w:p>
 </w:ftr>
 </file>
@@ -5290,23 +5456,46 @@
       </w:rPr>
       <w:tab/>
     </w:r>
-    <w:fldSimple w:instr=" DOCPROPERTY  Title  \* MERGEFORMAT ">
-      <w:r>
-        <w:rPr>
-          <w:szCs w:val="16"/>
-        </w:rPr>
-        <w:t>Projekttitel</w:t>
-      </w:r>
-    </w:fldSimple>
+    <w:r>
+      <w:fldChar w:fldCharType="begin"/>
+    </w:r>
+    <w:r>
+      <w:instrText xml:space="preserve"> DOCPROPERTY  Title  \* MERGEFORMAT </w:instrText>
+    </w:r>
+    <w:r>
+      <w:fldChar w:fldCharType="separate"/>
+    </w:r>
+    <w:r>
+      <w:rPr>
+        <w:szCs w:val="16"/>
+      </w:rPr>
+      <w:t>Projekttitel</w:t>
+    </w:r>
+    <w:r>
+      <w:rPr>
+        <w:szCs w:val="16"/>
+      </w:rPr>
+      <w:fldChar w:fldCharType="end"/>
+    </w:r>
     <w:r>
       <w:tab/>
       <w:t xml:space="preserve">Projektnummer: </w:t>
     </w:r>
-    <w:fldSimple w:instr=" DOCPROPERTY  Projektnummer  \* MERGEFORMAT ">
-      <w:r>
-        <w:t>PIE.XX.XXX</w:t>
-      </w:r>
-    </w:fldSimple>
+    <w:r>
+      <w:fldChar w:fldCharType="begin"/>
+    </w:r>
+    <w:r>
+      <w:instrText xml:space="preserve"> DOCPROPERTY  Projektnummer  \* MERGEFORMAT </w:instrText>
+    </w:r>
+    <w:r>
+      <w:fldChar w:fldCharType="separate"/>
+    </w:r>
+    <w:r>
+      <w:t>PIE.XX.XXX</w:t>
+    </w:r>
+    <w:r>
+      <w:fldChar w:fldCharType="end"/>
+    </w:r>
   </w:p>
   <w:p>
     <w:pPr>
@@ -9084,7 +9273,7 @@
 </file>
 
 <file path=customXml/itemProps1.xml><?xml version="1.0" encoding="utf-8"?>
-<ds:datastoreItem xmlns:ds="http://schemas.openxmlformats.org/officeDocument/2006/customXml" ds:itemID="{A4DCAF4E-1980-4BCB-AFFF-8D0BCBF5B26E}">
+<ds:datastoreItem xmlns:ds="http://schemas.openxmlformats.org/officeDocument/2006/customXml" ds:itemID="{AEC5E21E-58D7-40A3-B137-384704C3B40C}">
   <ds:schemaRefs>
     <ds:schemaRef ds:uri="http://schemas.openxmlformats.org/officeDocument/2006/bibliography"/>
   </ds:schemaRefs>

</xml_diff>

<commit_message>
2019-12-18 +Update: Reworked documents
</commit_message>
<xml_diff>
--- a/doc/Mobile/Allgemeines/Bedienungsanleitung.docx
+++ b/doc/Mobile/Allgemeines/Bedienungsanleitung.docx
@@ -722,8 +722,16 @@
                               <w:rPr>
                                 <w:color w:val="00AFCB"/>
                               </w:rPr>
-                              <w:t>David Böhm-Vrana</w:t>
+                              <w:t>David Böhm-</w:t>
                             </w:r>
+                            <w:proofErr w:type="spellStart"/>
+                            <w:r>
+                              <w:rPr>
+                                <w:color w:val="00AFCB"/>
+                              </w:rPr>
+                              <w:t>Vrana</w:t>
+                            </w:r>
+                            <w:proofErr w:type="spellEnd"/>
                           </w:p>
                           <w:p>
                             <w:pPr>
@@ -764,8 +772,16 @@
                               <w:rPr>
                                 <w:color w:val="00AFCB"/>
                               </w:rPr>
-                              <w:t>Paul Götzinger</w:t>
+                              <w:t xml:space="preserve">Paul </w:t>
                             </w:r>
+                            <w:proofErr w:type="spellStart"/>
+                            <w:r>
+                              <w:rPr>
+                                <w:color w:val="00AFCB"/>
+                              </w:rPr>
+                              <w:t>Götzinger</w:t>
+                            </w:r>
+                            <w:proofErr w:type="spellEnd"/>
                           </w:p>
                           <w:p>
                             <w:pPr>
@@ -826,8 +842,16 @@
                         <w:rPr>
                           <w:color w:val="00AFCB"/>
                         </w:rPr>
-                        <w:t>David Böhm-Vrana</w:t>
+                        <w:t>David Böhm-</w:t>
                       </w:r>
+                      <w:proofErr w:type="spellStart"/>
+                      <w:r>
+                        <w:rPr>
+                          <w:color w:val="00AFCB"/>
+                        </w:rPr>
+                        <w:t>Vrana</w:t>
+                      </w:r>
+                      <w:proofErr w:type="spellEnd"/>
                     </w:p>
                     <w:p>
                       <w:pPr>
@@ -868,8 +892,16 @@
                         <w:rPr>
                           <w:color w:val="00AFCB"/>
                         </w:rPr>
-                        <w:t>Paul Götzinger</w:t>
+                        <w:t xml:space="preserve">Paul </w:t>
                       </w:r>
+                      <w:proofErr w:type="spellStart"/>
+                      <w:r>
+                        <w:rPr>
+                          <w:color w:val="00AFCB"/>
+                        </w:rPr>
+                        <w:t>Götzinger</w:t>
+                      </w:r>
+                      <w:proofErr w:type="spellEnd"/>
                     </w:p>
                     <w:p>
                       <w:pPr>
@@ -1087,13 +1119,29 @@
               <w:jc w:val="center"/>
             </w:pPr>
             <w:r>
-              <w:t xml:space="preserve">D. Böhm-Vrana, </w:t>
+              <w:t>D. Böhm-</w:t>
+            </w:r>
+            <w:proofErr w:type="spellStart"/>
+            <w:r>
+              <w:t>Vrana</w:t>
+            </w:r>
+            <w:proofErr w:type="spellEnd"/>
+            <w:r>
+              <w:t xml:space="preserve">, </w:t>
             </w:r>
             <w:r>
               <w:t>M. Dittrich</w:t>
             </w:r>
             <w:r>
-              <w:t>, T. Egger, P. Götzinger, S. Nu</w:t>
+              <w:t xml:space="preserve">, T. Egger, P. </w:t>
+            </w:r>
+            <w:proofErr w:type="spellStart"/>
+            <w:r>
+              <w:t>Götzinger</w:t>
+            </w:r>
+            <w:proofErr w:type="spellEnd"/>
+            <w:r>
+              <w:t>, S. Nu</w:t>
             </w:r>
             <w:r>
               <w:t>nn</w:t>
@@ -1347,7 +1395,7 @@
         </w:rPr>
         <w:fldChar w:fldCharType="separate"/>
       </w:r>
-      <w:hyperlink w:anchor="_Toc25263128" w:history="1">
+      <w:hyperlink w:anchor="_Toc27598797" w:history="1">
         <w:r>
           <w:rPr>
             <w:rStyle w:val="Hyperlink"/>
@@ -1371,7 +1419,7 @@
             <w:rStyle w:val="Hyperlink"/>
             <w:noProof/>
           </w:rPr>
-          <w:t>Anforderungsdokument</w:t>
+          <w:t>Allgemeines</w:t>
         </w:r>
         <w:r>
           <w:rPr>
@@ -1392,7 +1440,7 @@
             <w:noProof/>
             <w:webHidden/>
           </w:rPr>
-          <w:instrText xml:space="preserve"> PAGEREF _Toc25263128 \h </w:instrText>
+          <w:instrText xml:space="preserve"> PAGEREF _Toc27598797 \h </w:instrText>
         </w:r>
         <w:r>
           <w:rPr>
@@ -1435,7 +1483,7 @@
           <w:lang w:val="de-DE" w:eastAsia="de-DE"/>
         </w:rPr>
       </w:pPr>
-      <w:hyperlink w:anchor="_Toc25263129" w:history="1">
+      <w:hyperlink w:anchor="_Toc27598798" w:history="1">
         <w:r>
           <w:rPr>
             <w:rStyle w:val="Hyperlink"/>
@@ -1459,7 +1507,7 @@
             <w:rStyle w:val="Hyperlink"/>
             <w:noProof/>
           </w:rPr>
-          <w:t>Use Cases</w:t>
+          <w:t>Vorbedingungen</w:t>
         </w:r>
         <w:r>
           <w:rPr>
@@ -1480,7 +1528,7 @@
             <w:noProof/>
             <w:webHidden/>
           </w:rPr>
-          <w:instrText xml:space="preserve"> PAGEREF _Toc25263129 \h </w:instrText>
+          <w:instrText xml:space="preserve"> PAGEREF _Toc27598798 \h </w:instrText>
         </w:r>
         <w:r>
           <w:rPr>
@@ -1500,7 +1548,7 @@
             <w:noProof/>
             <w:webHidden/>
           </w:rPr>
-          <w:t>5</w:t>
+          <w:t>4</w:t>
         </w:r>
         <w:r>
           <w:rPr>
@@ -1523,7 +1571,7 @@
           <w:lang w:val="de-DE" w:eastAsia="de-DE"/>
         </w:rPr>
       </w:pPr>
-      <w:hyperlink w:anchor="_Toc25263130" w:history="1">
+      <w:hyperlink w:anchor="_Toc27598799" w:history="1">
         <w:r>
           <w:rPr>
             <w:rStyle w:val="Hyperlink"/>
@@ -1547,7 +1595,7 @@
             <w:rStyle w:val="Hyperlink"/>
             <w:noProof/>
           </w:rPr>
-          <w:t>Projektpläne</w:t>
+          <w:t>Screens Erstinbetriebnahme</w:t>
         </w:r>
         <w:r>
           <w:rPr>
@@ -1568,7 +1616,7 @@
             <w:noProof/>
             <w:webHidden/>
           </w:rPr>
-          <w:instrText xml:space="preserve"> PAGEREF _Toc25263130 \h </w:instrText>
+          <w:instrText xml:space="preserve"> PAGEREF _Toc27598799 \h </w:instrText>
         </w:r>
         <w:r>
           <w:rPr>
@@ -1588,7 +1636,7 @@
             <w:noProof/>
             <w:webHidden/>
           </w:rPr>
-          <w:t>9</w:t>
+          <w:t>5</w:t>
         </w:r>
         <w:r>
           <w:rPr>
@@ -1610,7 +1658,7 @@
           <w:lang w:val="de-DE" w:eastAsia="de-DE"/>
         </w:rPr>
       </w:pPr>
-      <w:hyperlink w:anchor="_Toc25263131" w:history="1">
+      <w:hyperlink w:anchor="_Toc27598800" w:history="1">
         <w:r>
           <w:rPr>
             <w:rStyle w:val="Hyperlink"/>
@@ -1633,7 +1681,7 @@
             <w:rStyle w:val="Hyperlink"/>
             <w:noProof/>
           </w:rPr>
-          <w:t>Projektorganisation</w:t>
+          <w:t>Login Screen</w:t>
         </w:r>
         <w:r>
           <w:rPr>
@@ -1654,7 +1702,7 @@
             <w:noProof/>
             <w:webHidden/>
           </w:rPr>
-          <w:instrText xml:space="preserve"> PAGEREF _Toc25263131 \h </w:instrText>
+          <w:instrText xml:space="preserve"> PAGEREF _Toc27598800 \h </w:instrText>
         </w:r>
         <w:r>
           <w:rPr>
@@ -1674,7 +1722,7 @@
             <w:noProof/>
             <w:webHidden/>
           </w:rPr>
-          <w:t>9</w:t>
+          <w:t>5</w:t>
         </w:r>
         <w:r>
           <w:rPr>
@@ -1696,7 +1744,7 @@
           <w:lang w:val="de-DE" w:eastAsia="de-DE"/>
         </w:rPr>
       </w:pPr>
-      <w:hyperlink w:anchor="_Toc25263132" w:history="1">
+      <w:hyperlink w:anchor="_Toc27598801" w:history="1">
         <w:r>
           <w:rPr>
             <w:rStyle w:val="Hyperlink"/>
@@ -1719,7 +1767,7 @@
             <w:rStyle w:val="Hyperlink"/>
             <w:noProof/>
           </w:rPr>
-          <w:t>Projektstrukturplan</w:t>
+          <w:t>Settings Screen</w:t>
         </w:r>
         <w:r>
           <w:rPr>
@@ -1740,7 +1788,7 @@
             <w:noProof/>
             <w:webHidden/>
           </w:rPr>
-          <w:instrText xml:space="preserve"> PAGEREF _Toc25263132 \h </w:instrText>
+          <w:instrText xml:space="preserve"> PAGEREF _Toc27598801 \h </w:instrText>
         </w:r>
         <w:r>
           <w:rPr>
@@ -1760,7 +1808,7 @@
             <w:noProof/>
             <w:webHidden/>
           </w:rPr>
-          <w:t>10</w:t>
+          <w:t>6</w:t>
         </w:r>
         <w:r>
           <w:rPr>
@@ -1782,11 +1830,13 @@
           <w:lang w:val="de-DE" w:eastAsia="de-DE"/>
         </w:rPr>
       </w:pPr>
-      <w:hyperlink w:anchor="_Toc25263133" w:history="1">
+      <w:hyperlink w:anchor="_Toc27598802" w:history="1">
         <w:r>
           <w:rPr>
             <w:rStyle w:val="Hyperlink"/>
-            <w:noProof/>
+            <w:rFonts w:eastAsia="Times New Roman"/>
+            <w:noProof/>
+            <w:lang w:val="de-DE" w:eastAsia="de-DE"/>
           </w:rPr>
           <w:t>3.3</w:t>
         </w:r>
@@ -1803,9 +1853,11 @@
         <w:r>
           <w:rPr>
             <w:rStyle w:val="Hyperlink"/>
-            <w:noProof/>
-          </w:rPr>
-          <w:t>Spezifikation der Arbeitspakete</w:t>
+            <w:rFonts w:eastAsia="Times New Roman"/>
+            <w:noProof/>
+            <w:lang w:val="de-DE" w:eastAsia="de-DE"/>
+          </w:rPr>
+          <w:t>Search Screen</w:t>
         </w:r>
         <w:r>
           <w:rPr>
@@ -1826,7 +1878,7 @@
             <w:noProof/>
             <w:webHidden/>
           </w:rPr>
-          <w:instrText xml:space="preserve"> PAGEREF _Toc25263133 \h </w:instrText>
+          <w:instrText xml:space="preserve"> PAGEREF _Toc27598802 \h </w:instrText>
         </w:r>
         <w:r>
           <w:rPr>
@@ -1846,7 +1898,7 @@
             <w:noProof/>
             <w:webHidden/>
           </w:rPr>
-          <w:t>14</w:t>
+          <w:t>7</w:t>
         </w:r>
         <w:r>
           <w:rPr>
@@ -1868,7 +1920,7 @@
           <w:lang w:val="de-DE" w:eastAsia="de-DE"/>
         </w:rPr>
       </w:pPr>
-      <w:hyperlink w:anchor="_Toc25263134" w:history="1">
+      <w:hyperlink w:anchor="_Toc27598803" w:history="1">
         <w:r>
           <w:rPr>
             <w:rStyle w:val="Hyperlink"/>
@@ -1891,7 +1943,7 @@
             <w:rStyle w:val="Hyperlink"/>
             <w:noProof/>
           </w:rPr>
-          <w:t>Meilensteinplan</w:t>
+          <w:t>Playlist Screen</w:t>
         </w:r>
         <w:r>
           <w:rPr>
@@ -1912,7 +1964,7 @@
             <w:noProof/>
             <w:webHidden/>
           </w:rPr>
-          <w:instrText xml:space="preserve"> PAGEREF _Toc25263134 \h </w:instrText>
+          <w:instrText xml:space="preserve"> PAGEREF _Toc27598803 \h </w:instrText>
         </w:r>
         <w:r>
           <w:rPr>
@@ -1932,7 +1984,95 @@
             <w:noProof/>
             <w:webHidden/>
           </w:rPr>
-          <w:t>23</w:t>
+          <w:t>8</w:t>
+        </w:r>
+        <w:r>
+          <w:rPr>
+            <w:noProof/>
+            <w:webHidden/>
+          </w:rPr>
+          <w:fldChar w:fldCharType="end"/>
+        </w:r>
+      </w:hyperlink>
+    </w:p>
+    <w:p>
+      <w:pPr>
+        <w:pStyle w:val="Verzeichnis1"/>
+        <w:rPr>
+          <w:rFonts w:asciiTheme="minorHAnsi" w:eastAsiaTheme="minorEastAsia" w:hAnsiTheme="minorHAnsi"/>
+          <w:b w:val="0"/>
+          <w:noProof/>
+          <w:color w:val="auto"/>
+          <w:sz w:val="22"/>
+          <w:lang w:val="de-DE" w:eastAsia="de-DE"/>
+        </w:rPr>
+      </w:pPr>
+      <w:hyperlink w:anchor="_Toc27598804" w:history="1">
+        <w:r>
+          <w:rPr>
+            <w:rStyle w:val="Hyperlink"/>
+            <w:noProof/>
+          </w:rPr>
+          <w:t>4</w:t>
+        </w:r>
+        <w:r>
+          <w:rPr>
+            <w:rFonts w:asciiTheme="minorHAnsi" w:eastAsiaTheme="minorEastAsia" w:hAnsiTheme="minorHAnsi"/>
+            <w:b w:val="0"/>
+            <w:noProof/>
+            <w:color w:val="auto"/>
+            <w:sz w:val="22"/>
+            <w:lang w:val="de-DE" w:eastAsia="de-DE"/>
+          </w:rPr>
+          <w:tab/>
+        </w:r>
+        <w:r>
+          <w:rPr>
+            <w:rStyle w:val="Hyperlink"/>
+            <w:noProof/>
+          </w:rPr>
+          <w:t>Inbetriebnahme</w:t>
+        </w:r>
+        <w:r>
+          <w:rPr>
+            <w:noProof/>
+            <w:webHidden/>
+          </w:rPr>
+          <w:tab/>
+        </w:r>
+        <w:r>
+          <w:rPr>
+            <w:noProof/>
+            <w:webHidden/>
+          </w:rPr>
+          <w:fldChar w:fldCharType="begin"/>
+        </w:r>
+        <w:r>
+          <w:rPr>
+            <w:noProof/>
+            <w:webHidden/>
+          </w:rPr>
+          <w:instrText xml:space="preserve"> PAGEREF _Toc27598804 \h </w:instrText>
+        </w:r>
+        <w:r>
+          <w:rPr>
+            <w:noProof/>
+            <w:webHidden/>
+          </w:rPr>
+        </w:r>
+        <w:r>
+          <w:rPr>
+            <w:noProof/>
+            <w:webHidden/>
+          </w:rPr>
+          <w:fldChar w:fldCharType="separate"/>
+        </w:r>
+        <w:r>
+          <w:rPr>
+            <w:noProof/>
+            <w:webHidden/>
+          </w:rPr>
+          <w:t>9</w:t>
         </w:r>
         <w:r>
           <w:rPr>
@@ -1954,13 +2094,13 @@
           <w:lang w:val="de-DE" w:eastAsia="de-DE"/>
         </w:rPr>
       </w:pPr>
-      <w:hyperlink w:anchor="_Toc25263135" w:history="1">
+      <w:hyperlink w:anchor="_Toc27598805" w:history="1">
         <w:r>
           <w:rPr>
             <w:rStyle w:val="Hyperlink"/>
             <w:noProof/>
           </w:rPr>
-          <w:t>3.5</w:t>
+          <w:t>4.1</w:t>
         </w:r>
         <w:r>
           <w:rPr>
@@ -1977,7 +2117,7 @@
             <w:rStyle w:val="Hyperlink"/>
             <w:noProof/>
           </w:rPr>
-          <w:t>Personaleinsatzplan</w:t>
+          <w:t>Eingabe der Serverdaten</w:t>
         </w:r>
         <w:r>
           <w:rPr>
@@ -1998,7 +2138,7 @@
             <w:noProof/>
             <w:webHidden/>
           </w:rPr>
-          <w:instrText xml:space="preserve"> PAGEREF _Toc25263135 \h </w:instrText>
+          <w:instrText xml:space="preserve"> PAGEREF _Toc27598805 \h </w:instrText>
         </w:r>
         <w:r>
           <w:rPr>
@@ -2018,7 +2158,7 @@
             <w:noProof/>
             <w:webHidden/>
           </w:rPr>
-          <w:t>24</w:t>
+          <w:t>9</w:t>
         </w:r>
         <w:r>
           <w:rPr>
@@ -2040,13 +2180,13 @@
           <w:lang w:val="de-DE" w:eastAsia="de-DE"/>
         </w:rPr>
       </w:pPr>
-      <w:hyperlink w:anchor="_Toc25263136" w:history="1">
+      <w:hyperlink w:anchor="_Toc27598806" w:history="1">
         <w:r>
           <w:rPr>
             <w:rStyle w:val="Hyperlink"/>
             <w:noProof/>
           </w:rPr>
-          <w:t>3.6</w:t>
+          <w:t>4.2</w:t>
         </w:r>
         <w:r>
           <w:rPr>
@@ -2063,7 +2203,7 @@
             <w:rStyle w:val="Hyperlink"/>
             <w:noProof/>
           </w:rPr>
-          <w:t>Personalkosten</w:t>
+          <w:t>Playlist Screen</w:t>
         </w:r>
         <w:r>
           <w:rPr>
@@ -2084,7 +2224,7 @@
             <w:noProof/>
             <w:webHidden/>
           </w:rPr>
-          <w:instrText xml:space="preserve"> PAGEREF _Toc25263136 \h </w:instrText>
+          <w:instrText xml:space="preserve"> PAGEREF _Toc27598806 \h </w:instrText>
         </w:r>
         <w:r>
           <w:rPr>
@@ -2104,7 +2244,7 @@
             <w:noProof/>
             <w:webHidden/>
           </w:rPr>
-          <w:t>25</w:t>
+          <w:t>10</w:t>
         </w:r>
         <w:r>
           <w:rPr>
@@ -2126,13 +2266,13 @@
           <w:lang w:val="de-DE" w:eastAsia="de-DE"/>
         </w:rPr>
       </w:pPr>
-      <w:hyperlink w:anchor="_Toc25263137" w:history="1">
+      <w:hyperlink w:anchor="_Toc27598807" w:history="1">
         <w:r>
           <w:rPr>
             <w:rStyle w:val="Hyperlink"/>
             <w:noProof/>
           </w:rPr>
-          <w:t>3.7</w:t>
+          <w:t>4.3</w:t>
         </w:r>
         <w:r>
           <w:rPr>
@@ -2149,7 +2289,7 @@
             <w:rStyle w:val="Hyperlink"/>
             <w:noProof/>
           </w:rPr>
-          <w:t>Projektkosten</w:t>
+          <w:t>Search Screen</w:t>
         </w:r>
         <w:r>
           <w:rPr>
@@ -2170,7 +2310,7 @@
             <w:noProof/>
             <w:webHidden/>
           </w:rPr>
-          <w:instrText xml:space="preserve"> PAGEREF _Toc25263137 \h </w:instrText>
+          <w:instrText xml:space="preserve"> PAGEREF _Toc27598807 \h </w:instrText>
         </w:r>
         <w:r>
           <w:rPr>
@@ -2190,7 +2330,7 @@
             <w:noProof/>
             <w:webHidden/>
           </w:rPr>
-          <w:t>26</w:t>
+          <w:t>11</w:t>
         </w:r>
         <w:r>
           <w:rPr>
@@ -2212,13 +2352,13 @@
           <w:lang w:val="de-DE" w:eastAsia="de-DE"/>
         </w:rPr>
       </w:pPr>
-      <w:hyperlink w:anchor="_Toc25263138" w:history="1">
+      <w:hyperlink w:anchor="_Toc27598808" w:history="1">
         <w:r>
           <w:rPr>
             <w:rStyle w:val="Hyperlink"/>
             <w:noProof/>
           </w:rPr>
-          <w:t>3.8</w:t>
+          <w:t>4.4</w:t>
         </w:r>
         <w:r>
           <w:rPr>
@@ -2235,7 +2375,7 @@
             <w:rStyle w:val="Hyperlink"/>
             <w:noProof/>
           </w:rPr>
-          <w:t>Risikoanalyse</w:t>
+          <w:t>Playlist mit hinzugefügtem Track</w:t>
         </w:r>
         <w:r>
           <w:rPr>
@@ -2256,7 +2396,7 @@
             <w:noProof/>
             <w:webHidden/>
           </w:rPr>
-          <w:instrText xml:space="preserve"> PAGEREF _Toc25263138 \h </w:instrText>
+          <w:instrText xml:space="preserve"> PAGEREF _Toc27598808 \h </w:instrText>
         </w:r>
         <w:r>
           <w:rPr>
@@ -2276,7 +2416,7 @@
             <w:noProof/>
             <w:webHidden/>
           </w:rPr>
-          <w:t>27</w:t>
+          <w:t>12</w:t>
         </w:r>
         <w:r>
           <w:rPr>
@@ -2288,6 +2428,270 @@
       </w:hyperlink>
     </w:p>
     <w:p>
+      <w:pPr>
+        <w:pStyle w:val="Verzeichnis2"/>
+        <w:rPr>
+          <w:rFonts w:asciiTheme="minorHAnsi" w:eastAsiaTheme="minorEastAsia" w:hAnsiTheme="minorHAnsi"/>
+          <w:noProof/>
+          <w:color w:val="auto"/>
+          <w:sz w:val="22"/>
+          <w:lang w:val="de-DE" w:eastAsia="de-DE"/>
+        </w:rPr>
+      </w:pPr>
+      <w:hyperlink w:anchor="_Toc27598809" w:history="1">
+        <w:r>
+          <w:rPr>
+            <w:rStyle w:val="Hyperlink"/>
+            <w:noProof/>
+          </w:rPr>
+          <w:t>4.5</w:t>
+        </w:r>
+        <w:r>
+          <w:rPr>
+            <w:rFonts w:asciiTheme="minorHAnsi" w:eastAsiaTheme="minorEastAsia" w:hAnsiTheme="minorHAnsi"/>
+            <w:noProof/>
+            <w:color w:val="auto"/>
+            <w:sz w:val="22"/>
+            <w:lang w:val="de-DE" w:eastAsia="de-DE"/>
+          </w:rPr>
+          <w:tab/>
+        </w:r>
+        <w:r>
+          <w:rPr>
+            <w:rStyle w:val="Hyperlink"/>
+            <w:noProof/>
+          </w:rPr>
+          <w:t>Settings Screen</w:t>
+        </w:r>
+        <w:r>
+          <w:rPr>
+            <w:noProof/>
+            <w:webHidden/>
+          </w:rPr>
+          <w:tab/>
+        </w:r>
+        <w:r>
+          <w:rPr>
+            <w:noProof/>
+            <w:webHidden/>
+          </w:rPr>
+          <w:fldChar w:fldCharType="begin"/>
+        </w:r>
+        <w:r>
+          <w:rPr>
+            <w:noProof/>
+            <w:webHidden/>
+          </w:rPr>
+          <w:instrText xml:space="preserve"> PAGEREF _Toc27598809 \h </w:instrText>
+        </w:r>
+        <w:r>
+          <w:rPr>
+            <w:noProof/>
+            <w:webHidden/>
+          </w:rPr>
+        </w:r>
+        <w:r>
+          <w:rPr>
+            <w:noProof/>
+            <w:webHidden/>
+          </w:rPr>
+          <w:fldChar w:fldCharType="separate"/>
+        </w:r>
+        <w:r>
+          <w:rPr>
+            <w:noProof/>
+            <w:webHidden/>
+          </w:rPr>
+          <w:t>13</w:t>
+        </w:r>
+        <w:r>
+          <w:rPr>
+            <w:noProof/>
+            <w:webHidden/>
+          </w:rPr>
+          <w:fldChar w:fldCharType="end"/>
+        </w:r>
+      </w:hyperlink>
+    </w:p>
+    <w:p>
+      <w:pPr>
+        <w:pStyle w:val="Verzeichnis2"/>
+        <w:rPr>
+          <w:rFonts w:asciiTheme="minorHAnsi" w:eastAsiaTheme="minorEastAsia" w:hAnsiTheme="minorHAnsi"/>
+          <w:noProof/>
+          <w:color w:val="auto"/>
+          <w:sz w:val="22"/>
+          <w:lang w:val="de-DE" w:eastAsia="de-DE"/>
+        </w:rPr>
+      </w:pPr>
+      <w:hyperlink w:anchor="_Toc27598810" w:history="1">
+        <w:r>
+          <w:rPr>
+            <w:rStyle w:val="Hyperlink"/>
+            <w:noProof/>
+          </w:rPr>
+          <w:t>4.6</w:t>
+        </w:r>
+        <w:r>
+          <w:rPr>
+            <w:rFonts w:asciiTheme="minorHAnsi" w:eastAsiaTheme="minorEastAsia" w:hAnsiTheme="minorHAnsi"/>
+            <w:noProof/>
+            <w:color w:val="auto"/>
+            <w:sz w:val="22"/>
+            <w:lang w:val="de-DE" w:eastAsia="de-DE"/>
+          </w:rPr>
+          <w:tab/>
+        </w:r>
+        <w:r>
+          <w:rPr>
+            <w:rStyle w:val="Hyperlink"/>
+            <w:noProof/>
+          </w:rPr>
+          <w:t>Verbindungsaufbau zu einem zweiten Server</w:t>
+        </w:r>
+        <w:r>
+          <w:rPr>
+            <w:noProof/>
+            <w:webHidden/>
+          </w:rPr>
+          <w:tab/>
+        </w:r>
+        <w:r>
+          <w:rPr>
+            <w:noProof/>
+            <w:webHidden/>
+          </w:rPr>
+          <w:fldChar w:fldCharType="begin"/>
+        </w:r>
+        <w:r>
+          <w:rPr>
+            <w:noProof/>
+            <w:webHidden/>
+          </w:rPr>
+          <w:instrText xml:space="preserve"> PAGEREF _Toc27598810 \h </w:instrText>
+        </w:r>
+        <w:r>
+          <w:rPr>
+            <w:noProof/>
+            <w:webHidden/>
+          </w:rPr>
+        </w:r>
+        <w:r>
+          <w:rPr>
+            <w:noProof/>
+            <w:webHidden/>
+          </w:rPr>
+          <w:fldChar w:fldCharType="separate"/>
+        </w:r>
+        <w:r>
+          <w:rPr>
+            <w:noProof/>
+            <w:webHidden/>
+          </w:rPr>
+          <w:t>14</w:t>
+        </w:r>
+        <w:r>
+          <w:rPr>
+            <w:noProof/>
+            <w:webHidden/>
+          </w:rPr>
+          <w:fldChar w:fldCharType="end"/>
+        </w:r>
+      </w:hyperlink>
+    </w:p>
+    <w:p>
+      <w:pPr>
+        <w:pStyle w:val="Verzeichnis2"/>
+        <w:rPr>
+          <w:rFonts w:asciiTheme="minorHAnsi" w:eastAsiaTheme="minorEastAsia" w:hAnsiTheme="minorHAnsi"/>
+          <w:noProof/>
+          <w:color w:val="auto"/>
+          <w:sz w:val="22"/>
+          <w:lang w:val="de-DE" w:eastAsia="de-DE"/>
+        </w:rPr>
+      </w:pPr>
+      <w:hyperlink w:anchor="_Toc27598811" w:history="1">
+        <w:r>
+          <w:rPr>
+            <w:rStyle w:val="Hyperlink"/>
+            <w:noProof/>
+          </w:rPr>
+          <w:t>4.7</w:t>
+        </w:r>
+        <w:r>
+          <w:rPr>
+            <w:rFonts w:asciiTheme="minorHAnsi" w:eastAsiaTheme="minorEastAsia" w:hAnsiTheme="minorHAnsi"/>
+            <w:noProof/>
+            <w:color w:val="auto"/>
+            <w:sz w:val="22"/>
+            <w:lang w:val="de-DE" w:eastAsia="de-DE"/>
+          </w:rPr>
+          <w:tab/>
+        </w:r>
+        <w:r>
+          <w:rPr>
+            <w:rStyle w:val="Hyperlink"/>
+            <w:noProof/>
+          </w:rPr>
+          <w:t>Verbindung zu neuem Server</w:t>
+        </w:r>
+        <w:r>
+          <w:rPr>
+            <w:noProof/>
+            <w:webHidden/>
+          </w:rPr>
+          <w:tab/>
+        </w:r>
+        <w:r>
+          <w:rPr>
+            <w:noProof/>
+            <w:webHidden/>
+          </w:rPr>
+          <w:fldChar w:fldCharType="begin"/>
+        </w:r>
+        <w:r>
+          <w:rPr>
+            <w:noProof/>
+            <w:webHidden/>
+          </w:rPr>
+          <w:instrText xml:space="preserve"> PAGEREF _Toc27598811 \h </w:instrText>
+        </w:r>
+        <w:r>
+          <w:rPr>
+            <w:noProof/>
+            <w:webHidden/>
+          </w:rPr>
+        </w:r>
+        <w:r>
+          <w:rPr>
+            <w:noProof/>
+            <w:webHidden/>
+          </w:rPr>
+          <w:fldChar w:fldCharType="separate"/>
+        </w:r>
+        <w:r>
+          <w:rPr>
+            <w:noProof/>
+            <w:webHidden/>
+          </w:rPr>
+          <w:t>15</w:t>
+        </w:r>
+        <w:r>
+          <w:rPr>
+            <w:noProof/>
+            <w:webHidden/>
+          </w:rPr>
+          <w:fldChar w:fldCharType="end"/>
+        </w:r>
+      </w:hyperlink>
+    </w:p>
+    <w:p>
+      <w:pPr>
+        <w:rPr>
+          <w:b/>
+          <w:color w:val="00AFCB"/>
+        </w:rPr>
+      </w:pPr>
       <w:r>
         <w:rPr>
           <w:b/>
@@ -2298,13 +2702,34 @@
     </w:p>
     <w:p>
       <w:pPr>
-        <w:pStyle w:val="berschrift1"/>
-      </w:pPr>
-      <w:r>
-        <w:t>Allgemeines</w:t>
+        <w:spacing w:after="0"/>
+        <w:ind w:left="397" w:right="57" w:hanging="340"/>
+        <w:jc w:val="left"/>
+        <w:rPr>
+          <w:b/>
+          <w:color w:val="00AFCB"/>
+        </w:rPr>
+      </w:pPr>
+      <w:r>
+        <w:rPr>
+          <w:b/>
+          <w:color w:val="00AFCB"/>
+        </w:rPr>
+        <w:br w:type="page"/>
       </w:r>
     </w:p>
     <w:p>
+      <w:pPr>
+        <w:pStyle w:val="berschrift1"/>
+      </w:pPr>
+      <w:bookmarkStart w:id="1" w:name="_Toc27598797"/>
+      <w:r>
+        <w:lastRenderedPageBreak/>
+        <w:t>Allgemeines</w:t>
+      </w:r>
+      <w:bookmarkEnd w:id="1"/>
+    </w:p>
+    <w:p>
       <w:r>
         <w:t xml:space="preserve">Dieses Dokument dient zur Erklärung aller verfügbaren Screens in der App und deren genau Funktion. Weiter soll dieses Dokument dazu dienen den Nutzer durch die erste Inbetriebnahme und erste Verwendung der Applikation zu führen. </w:t>
       </w:r>
@@ -2314,9 +2739,11 @@
       <w:pPr>
         <w:pStyle w:val="berschrift1"/>
       </w:pPr>
+      <w:bookmarkStart w:id="2" w:name="_Toc27598798"/>
       <w:r>
         <w:t>Vorbedingungen</w:t>
       </w:r>
+      <w:bookmarkEnd w:id="2"/>
     </w:p>
     <w:p>
       <w:pPr>
@@ -2342,21 +2769,34 @@
         <w:t xml:space="preserve">Stellen Sie sicher, dass die Applikation erfolgreich auf dem Smartphone installiert ist. </w:t>
       </w:r>
       <w:r>
-        <w:t>(Entweder über die beigelegte .apk oder durch Verwendung von Androidstudio.</w:t>
-      </w:r>
-      <w:bookmarkStart w:id="1" w:name="_GoBack"/>
-      <w:bookmarkEnd w:id="1"/>
-      <w:r>
-        <w:t>)</w:t>
+        <w:t>(Entweder über die beigelegte .</w:t>
+      </w:r>
+      <w:proofErr w:type="spellStart"/>
+      <w:r>
+        <w:t>apk</w:t>
+      </w:r>
+      <w:proofErr w:type="spellEnd"/>
+      <w:r>
+        <w:t xml:space="preserve"> oder durch Verwendung von </w:t>
+      </w:r>
+      <w:proofErr w:type="spellStart"/>
+      <w:r>
+        <w:t>Androidstudio</w:t>
+      </w:r>
+      <w:proofErr w:type="spellEnd"/>
+      <w:r>
+        <w:t>.)</w:t>
       </w:r>
     </w:p>
     <w:p/>
     <w:p>
       <w:pPr>
         <w:spacing w:after="0"/>
-        <w:ind w:left="397" w:right="57" w:hanging="340"/>
+        <w:ind w:right="57"/>
         <w:jc w:val="left"/>
       </w:pPr>
+      <w:bookmarkStart w:id="3" w:name="_GoBack"/>
+      <w:bookmarkEnd w:id="3"/>
       <w:r>
         <w:br w:type="page"/>
       </w:r>
@@ -2365,6 +2805,7 @@
       <w:pPr>
         <w:pStyle w:val="berschrift1"/>
       </w:pPr>
+      <w:bookmarkStart w:id="4" w:name="_Toc27598799"/>
       <w:r>
         <w:lastRenderedPageBreak/>
         <w:t>Screens</w:t>
@@ -2372,21 +2813,32 @@
       <w:r>
         <w:t xml:space="preserve"> Erstinbetriebnahme</w:t>
       </w:r>
+      <w:bookmarkEnd w:id="4"/>
     </w:p>
     <w:p>
       <w:pPr>
         <w:pStyle w:val="berschrift2"/>
       </w:pPr>
+      <w:bookmarkStart w:id="5" w:name="_Toc27598800"/>
       <w:r>
         <w:t>Login Screen</w:t>
       </w:r>
+      <w:bookmarkEnd w:id="5"/>
     </w:p>
     <w:p>
       <w:r>
         <w:t>Die App unterstützt vier verschiedene Screens bietet allerdings auf jedem dieser Screens dieselbe Fußleiste</w:t>
       </w:r>
       <w:r>
-        <w:t xml:space="preserve"> (Screen Selection Bar)</w:t>
+        <w:t xml:space="preserve"> (Screen </w:t>
+      </w:r>
+      <w:proofErr w:type="spellStart"/>
+      <w:r>
+        <w:t>Selection</w:t>
+      </w:r>
+      <w:proofErr w:type="spellEnd"/>
+      <w:r>
+        <w:t xml:space="preserve"> Bar)</w:t>
       </w:r>
       <w:r>
         <w:t xml:space="preserve"> an um zwischen den entsprechenden Screens navigieren zu können (Rot umrandeter Bereich in der folgenden Abbildung</w:t>
@@ -2452,30 +2904,14 @@
                             <w:r>
                               <w:t xml:space="preserve">Abbildung </w:t>
                             </w:r>
-                            <w:r>
-                              <w:fldChar w:fldCharType="begin"/>
-                            </w:r>
-                            <w:r>
-                              <w:instrText xml:space="preserve"> SEQ Abbildung \* ARAB</w:instrText>
-                            </w:r>
-                            <w:r>
-                              <w:instrText xml:space="preserve">IC </w:instrText>
-                            </w:r>
-                            <w:r>
-                              <w:fldChar w:fldCharType="separate"/>
-                            </w:r>
-                            <w:r>
-                              <w:rPr>
-                                <w:noProof/>
-                              </w:rPr>
-                              <w:t>1</w:t>
-                            </w:r>
-                            <w:r>
-                              <w:rPr>
-                                <w:noProof/>
-                              </w:rPr>
-                              <w:fldChar w:fldCharType="end"/>
-                            </w:r>
+                            <w:fldSimple w:instr=" SEQ Abbildung \* ARABIC ">
+                              <w:r>
+                                <w:rPr>
+                                  <w:noProof/>
+                                </w:rPr>
+                                <w:t>1</w:t>
+                              </w:r>
+                            </w:fldSimple>
                             <w:r>
                               <w:t xml:space="preserve"> - Login Screen</w:t>
                             </w:r>
@@ -2511,30 +2947,14 @@
                       <w:r>
                         <w:t xml:space="preserve">Abbildung </w:t>
                       </w:r>
-                      <w:r>
-                        <w:fldChar w:fldCharType="begin"/>
-                      </w:r>
-                      <w:r>
-                        <w:instrText xml:space="preserve"> SEQ Abbildung \* ARAB</w:instrText>
-                      </w:r>
-                      <w:r>
-                        <w:instrText xml:space="preserve">IC </w:instrText>
-                      </w:r>
-                      <w:r>
-                        <w:fldChar w:fldCharType="separate"/>
-                      </w:r>
-                      <w:r>
-                        <w:rPr>
-                          <w:noProof/>
-                        </w:rPr>
-                        <w:t>1</w:t>
-                      </w:r>
-                      <w:r>
-                        <w:rPr>
-                          <w:noProof/>
-                        </w:rPr>
-                        <w:fldChar w:fldCharType="end"/>
-                      </w:r>
+                      <w:fldSimple w:instr=" SEQ Abbildung \* ARABIC ">
+                        <w:r>
+                          <w:rPr>
+                            <w:noProof/>
+                          </w:rPr>
+                          <w:t>1</w:t>
+                        </w:r>
+                      </w:fldSimple>
                       <w:r>
                         <w:t xml:space="preserve"> - Login Screen</w:t>
                       </w:r>
@@ -2631,7 +3051,15 @@
     <w:p/>
     <w:p>
       <w:r>
-        <w:t xml:space="preserve">Dieser Screen bietet nun entweder die Möglichkeit eine Verbindung mit einem Server durch Eingabe eines Nutzernamens und der entsprechenden Server-IP/Hostname oder man kann bereits die Screen Selection Bar nutzen um zwischen den einzelnen Screens zu wechseln. Besonders der Settings Screen ist interessant, wenn zuvor bereits eine Verbindung mit einem Server aufgebaut wurde, da damit die Verbindung erneut aufgebaut werden kann ohne erneut die Serverdaten eingeben zu müssen. </w:t>
+        <w:t xml:space="preserve">Dieser Screen bietet nun entweder die Möglichkeit eine Verbindung mit einem Server durch Eingabe eines Nutzernamens und der entsprechenden Server-IP/Hostname oder man kann bereits die Screen </w:t>
+      </w:r>
+      <w:proofErr w:type="spellStart"/>
+      <w:r>
+        <w:t>Selection</w:t>
+      </w:r>
+      <w:proofErr w:type="spellEnd"/>
+      <w:r>
+        <w:t xml:space="preserve"> Bar nutzen um zwischen den einzelnen Screens zu wechseln. Besonders der Settings Screen ist interessant, wenn zuvor bereits eine Verbindung mit einem Server aufgebaut wurde, da damit die Verbindung erneut aufgebaut werden kann ohne erneut die Serverdaten eingeben zu müssen. </w:t>
       </w:r>
     </w:p>
     <w:p>
@@ -2647,7 +3075,15 @@
     <w:p>
       <w:r>
         <w:lastRenderedPageBreak/>
-        <w:t>Wie zuvor bereits erwähnt hat man durch die Screen Selection Bar bereits die Möglichkeit die Screens zu wechseln ohne eine Verbindung mit einem Server aufzubauen. Folgend die Abbildungen der Screens, wenn noch nie eine Verbindung zu einem Server aufgebaut wurde:</w:t>
+        <w:t xml:space="preserve">Wie zuvor bereits erwähnt hat man durch die Screen </w:t>
+      </w:r>
+      <w:proofErr w:type="spellStart"/>
+      <w:r>
+        <w:t>Selection</w:t>
+      </w:r>
+      <w:proofErr w:type="spellEnd"/>
+      <w:r>
+        <w:t xml:space="preserve"> Bar bereits die Möglichkeit die Screens zu wechseln ohne eine Verbindung mit einem Server aufzubauen. Folgend die Abbildungen der Screens, wenn noch nie eine Verbindung zu einem Server aufgebaut wurde:</w:t>
       </w:r>
     </w:p>
     <w:p/>
@@ -2655,9 +3091,11 @@
       <w:pPr>
         <w:pStyle w:val="berschrift2"/>
       </w:pPr>
+      <w:bookmarkStart w:id="6" w:name="_Toc27598801"/>
       <w:r>
         <w:t>Settings Screen</w:t>
       </w:r>
+      <w:bookmarkEnd w:id="6"/>
     </w:p>
     <w:p>
       <w:r>
@@ -2718,27 +3156,14 @@
                             <w:r>
                               <w:t xml:space="preserve">Abbildung </w:t>
                             </w:r>
-                            <w:r>
-                              <w:fldChar w:fldCharType="begin"/>
-                            </w:r>
-                            <w:r>
-                              <w:instrText xml:space="preserve"> SEQ Abbildung \* ARABIC </w:instrText>
-                            </w:r>
-                            <w:r>
-                              <w:fldChar w:fldCharType="separate"/>
-                            </w:r>
-                            <w:r>
-                              <w:rPr>
-                                <w:noProof/>
-                              </w:rPr>
-                              <w:t>2</w:t>
-                            </w:r>
-                            <w:r>
-                              <w:rPr>
-                                <w:noProof/>
-                              </w:rPr>
-                              <w:fldChar w:fldCharType="end"/>
-                            </w:r>
+                            <w:fldSimple w:instr=" SEQ Abbildung \* ARABIC ">
+                              <w:r>
+                                <w:rPr>
+                                  <w:noProof/>
+                                </w:rPr>
+                                <w:t>2</w:t>
+                              </w:r>
+                            </w:fldSimple>
                             <w:r>
                               <w:t>- Leerer Settings Screen</w:t>
                             </w:r>
@@ -2774,27 +3199,14 @@
                       <w:r>
                         <w:t xml:space="preserve">Abbildung </w:t>
                       </w:r>
-                      <w:r>
-                        <w:fldChar w:fldCharType="begin"/>
-                      </w:r>
-                      <w:r>
-                        <w:instrText xml:space="preserve"> SEQ Abbildung \* ARABIC </w:instrText>
-                      </w:r>
-                      <w:r>
-                        <w:fldChar w:fldCharType="separate"/>
-                      </w:r>
-                      <w:r>
-                        <w:rPr>
-                          <w:noProof/>
-                        </w:rPr>
-                        <w:t>2</w:t>
-                      </w:r>
-                      <w:r>
-                        <w:rPr>
-                          <w:noProof/>
-                        </w:rPr>
-                        <w:fldChar w:fldCharType="end"/>
-                      </w:r>
+                      <w:fldSimple w:instr=" SEQ Abbildung \* ARABIC ">
+                        <w:r>
+                          <w:rPr>
+                            <w:noProof/>
+                          </w:rPr>
+                          <w:t>2</w:t>
+                        </w:r>
+                      </w:fldSimple>
                       <w:r>
                         <w:t>- Leerer Settings Screen</w:t>
                       </w:r>
@@ -2898,7 +3310,15 @@
     <w:p/>
     <w:p>
       <w:r>
-        <w:t>Auch hier kann über die Screen Selection Bar zwischen den einzelnen Screens gewechselt werden. Weiter bietet der ADD SERVER Button die Möglichkeit zurück zu dem Login Screen zu gelangen und dort eine Verbindung mit einem Server aufzubauen.</w:t>
+        <w:t xml:space="preserve">Auch hier kann über die Screen </w:t>
+      </w:r>
+      <w:proofErr w:type="spellStart"/>
+      <w:r>
+        <w:t>Selection</w:t>
+      </w:r>
+      <w:proofErr w:type="spellEnd"/>
+      <w:r>
+        <w:t xml:space="preserve"> Bar zwischen den einzelnen Screens gewechselt werden. Weiter bietet der ADD SERVER Button die Möglichkeit zurück zu dem Login Screen zu gelangen und dort eine Verbindung mit einem Server aufzubauen.</w:t>
       </w:r>
     </w:p>
     <w:p/>
@@ -2920,6 +3340,7 @@
           <w:lang w:val="de-DE" w:eastAsia="de-DE"/>
         </w:rPr>
       </w:pPr>
+      <w:bookmarkStart w:id="7" w:name="_Toc27598802"/>
       <w:r>
         <w:rPr>
           <w:rFonts w:eastAsia="Times New Roman"/>
@@ -2928,6 +3349,7 @@
         <w:lastRenderedPageBreak/>
         <w:t>Search Screen</w:t>
       </w:r>
+      <w:bookmarkEnd w:id="7"/>
     </w:p>
     <w:p>
       <w:r>
@@ -2983,30 +3405,14 @@
                             <w:r>
                               <w:t xml:space="preserve">Abbildung </w:t>
                             </w:r>
-                            <w:r>
-                              <w:fldChar w:fldCharType="begin"/>
-                            </w:r>
-                            <w:r>
-                              <w:instrText xml:space="preserve"> SEQ Abbildung \* ARABIC</w:instrText>
-                            </w:r>
-                            <w:r>
-                              <w:instrText xml:space="preserve"> </w:instrText>
-                            </w:r>
-                            <w:r>
-                              <w:fldChar w:fldCharType="separate"/>
-                            </w:r>
-                            <w:r>
-                              <w:rPr>
-                                <w:noProof/>
-                              </w:rPr>
-                              <w:t>3</w:t>
-                            </w:r>
-                            <w:r>
-                              <w:rPr>
-                                <w:noProof/>
-                              </w:rPr>
-                              <w:fldChar w:fldCharType="end"/>
-                            </w:r>
+                            <w:fldSimple w:instr=" SEQ Abbildung \* ARABIC ">
+                              <w:r>
+                                <w:rPr>
+                                  <w:noProof/>
+                                </w:rPr>
+                                <w:t>3</w:t>
+                              </w:r>
+                            </w:fldSimple>
                             <w:r>
                               <w:t xml:space="preserve"> - Leerer Search Screen</w:t>
                             </w:r>
@@ -3042,30 +3448,14 @@
                       <w:r>
                         <w:t xml:space="preserve">Abbildung </w:t>
                       </w:r>
-                      <w:r>
-                        <w:fldChar w:fldCharType="begin"/>
-                      </w:r>
-                      <w:r>
-                        <w:instrText xml:space="preserve"> SEQ Abbildung \* ARABIC</w:instrText>
-                      </w:r>
-                      <w:r>
-                        <w:instrText xml:space="preserve"> </w:instrText>
-                      </w:r>
-                      <w:r>
-                        <w:fldChar w:fldCharType="separate"/>
-                      </w:r>
-                      <w:r>
-                        <w:rPr>
-                          <w:noProof/>
-                        </w:rPr>
-                        <w:t>3</w:t>
-                      </w:r>
-                      <w:r>
-                        <w:rPr>
-                          <w:noProof/>
-                        </w:rPr>
-                        <w:fldChar w:fldCharType="end"/>
-                      </w:r>
+                      <w:fldSimple w:instr=" SEQ Abbildung \* ARABIC ">
+                        <w:r>
+                          <w:rPr>
+                            <w:noProof/>
+                          </w:rPr>
+                          <w:t>3</w:t>
+                        </w:r>
+                      </w:fldSimple>
                       <w:r>
                         <w:t xml:space="preserve"> - Leerer Search Screen</w:t>
                       </w:r>
@@ -3181,10 +3571,12 @@
       <w:pPr>
         <w:pStyle w:val="berschrift2"/>
       </w:pPr>
+      <w:bookmarkStart w:id="8" w:name="_Toc27598803"/>
       <w:r>
         <w:lastRenderedPageBreak/>
         <w:t>Playlist Screen</w:t>
       </w:r>
+      <w:bookmarkEnd w:id="8"/>
     </w:p>
     <w:p>
       <w:r>
@@ -3307,27 +3699,14 @@
                             <w:r>
                               <w:t xml:space="preserve">Abbildung </w:t>
                             </w:r>
-                            <w:r>
-                              <w:fldChar w:fldCharType="begin"/>
-                            </w:r>
-                            <w:r>
-                              <w:instrText xml:space="preserve"> SEQ Abbildung \* ARABIC </w:instrText>
-                            </w:r>
-                            <w:r>
-                              <w:fldChar w:fldCharType="separate"/>
-                            </w:r>
-                            <w:r>
-                              <w:rPr>
-                                <w:noProof/>
-                              </w:rPr>
-                              <w:t>4</w:t>
-                            </w:r>
-                            <w:r>
-                              <w:rPr>
-                                <w:noProof/>
-                              </w:rPr>
-                              <w:fldChar w:fldCharType="end"/>
-                            </w:r>
+                            <w:fldSimple w:instr=" SEQ Abbildung \* ARABIC ">
+                              <w:r>
+                                <w:rPr>
+                                  <w:noProof/>
+                                </w:rPr>
+                                <w:t>4</w:t>
+                              </w:r>
+                            </w:fldSimple>
                             <w:r>
                               <w:t xml:space="preserve"> - Leerer Playlist Screen</w:t>
                             </w:r>
@@ -3363,27 +3742,14 @@
                       <w:r>
                         <w:t xml:space="preserve">Abbildung </w:t>
                       </w:r>
-                      <w:r>
-                        <w:fldChar w:fldCharType="begin"/>
-                      </w:r>
-                      <w:r>
-                        <w:instrText xml:space="preserve"> SEQ Abbildung \* ARABIC </w:instrText>
-                      </w:r>
-                      <w:r>
-                        <w:fldChar w:fldCharType="separate"/>
-                      </w:r>
-                      <w:r>
-                        <w:rPr>
-                          <w:noProof/>
-                        </w:rPr>
-                        <w:t>4</w:t>
-                      </w:r>
-                      <w:r>
-                        <w:rPr>
-                          <w:noProof/>
-                        </w:rPr>
-                        <w:fldChar w:fldCharType="end"/>
-                      </w:r>
+                      <w:fldSimple w:instr=" SEQ Abbildung \* ARABIC ">
+                        <w:r>
+                          <w:rPr>
+                            <w:noProof/>
+                          </w:rPr>
+                          <w:t>4</w:t>
+                        </w:r>
+                      </w:fldSimple>
                       <w:r>
                         <w:t xml:space="preserve"> - Leerer Playlist Screen</w:t>
                       </w:r>
@@ -3431,23 +3797,35 @@
       <w:pPr>
         <w:pStyle w:val="berschrift1"/>
       </w:pPr>
+      <w:bookmarkStart w:id="9" w:name="_Toc27598804"/>
       <w:r>
         <w:lastRenderedPageBreak/>
         <w:t>Inbetriebnahme</w:t>
       </w:r>
+      <w:bookmarkEnd w:id="9"/>
     </w:p>
     <w:p>
       <w:r>
-        <w:t xml:space="preserve">Es wird davon ausgegangen, dass die oben Beschriebenen Screens nun bekannt sind und nun im Login Screen tatsächlich eine Verbindung zu einem Server aufgebaut wird und man nicht den Screen Selection Bar nutzt um die Leeren Screens zu erkunden. </w:t>
+        <w:t xml:space="preserve">Es wird davon ausgegangen, dass die oben Beschriebenen Screens nun bekannt sind und nun im Login Screen tatsächlich eine Verbindung zu einem Server aufgebaut wird und man nicht den Screen </w:t>
+      </w:r>
+      <w:proofErr w:type="spellStart"/>
+      <w:r>
+        <w:t>Selection</w:t>
+      </w:r>
+      <w:proofErr w:type="spellEnd"/>
+      <w:r>
+        <w:t xml:space="preserve"> Bar nutzt um die Leeren Screens zu erkunden. </w:t>
       </w:r>
     </w:p>
     <w:p>
       <w:pPr>
         <w:pStyle w:val="berschrift2"/>
       </w:pPr>
+      <w:bookmarkStart w:id="10" w:name="_Toc27598805"/>
       <w:r>
         <w:t>Eingabe der Serverdaten</w:t>
       </w:r>
+      <w:bookmarkEnd w:id="10"/>
     </w:p>
     <w:p>
       <w:r>
@@ -3568,27 +3946,14 @@
                             <w:r>
                               <w:t xml:space="preserve">Abbildung </w:t>
                             </w:r>
-                            <w:r>
-                              <w:fldChar w:fldCharType="begin"/>
-                            </w:r>
-                            <w:r>
-                              <w:instrText xml:space="preserve"> SEQ Abbildung \* ARABIC </w:instrText>
-                            </w:r>
-                            <w:r>
-                              <w:fldChar w:fldCharType="separate"/>
-                            </w:r>
-                            <w:r>
-                              <w:rPr>
-                                <w:noProof/>
-                              </w:rPr>
-                              <w:t>5</w:t>
-                            </w:r>
-                            <w:r>
-                              <w:rPr>
-                                <w:noProof/>
-                              </w:rPr>
-                              <w:fldChar w:fldCharType="end"/>
-                            </w:r>
+                            <w:fldSimple w:instr=" SEQ Abbildung \* ARABIC ">
+                              <w:r>
+                                <w:rPr>
+                                  <w:noProof/>
+                                </w:rPr>
+                                <w:t>5</w:t>
+                              </w:r>
+                            </w:fldSimple>
                             <w:r>
                               <w:t xml:space="preserve"> - Erster Verbindungsaufbau</w:t>
                             </w:r>
@@ -3624,27 +3989,14 @@
                       <w:r>
                         <w:t xml:space="preserve">Abbildung </w:t>
                       </w:r>
-                      <w:r>
-                        <w:fldChar w:fldCharType="begin"/>
-                      </w:r>
-                      <w:r>
-                        <w:instrText xml:space="preserve"> SEQ Abbildung \* ARABIC </w:instrText>
-                      </w:r>
-                      <w:r>
-                        <w:fldChar w:fldCharType="separate"/>
-                      </w:r>
-                      <w:r>
-                        <w:rPr>
-                          <w:noProof/>
-                        </w:rPr>
-                        <w:t>5</w:t>
-                      </w:r>
-                      <w:r>
-                        <w:rPr>
-                          <w:noProof/>
-                        </w:rPr>
-                        <w:fldChar w:fldCharType="end"/>
-                      </w:r>
+                      <w:fldSimple w:instr=" SEQ Abbildung \* ARABIC ">
+                        <w:r>
+                          <w:rPr>
+                            <w:noProof/>
+                          </w:rPr>
+                          <w:t>5</w:t>
+                        </w:r>
+                      </w:fldSimple>
                       <w:r>
                         <w:t xml:space="preserve"> - Erster Verbindungsaufbau</w:t>
                       </w:r>
@@ -3701,14 +4053,24 @@
       <w:pPr>
         <w:pStyle w:val="berschrift2"/>
       </w:pPr>
+      <w:bookmarkStart w:id="11" w:name="_Toc27598806"/>
       <w:r>
         <w:lastRenderedPageBreak/>
         <w:t>Playlist Screen</w:t>
       </w:r>
+      <w:bookmarkEnd w:id="11"/>
     </w:p>
     <w:p>
       <w:r>
-        <w:t>Wurde die Verbindung zum Server erfolgreich hergestellt gelangt man automatisch in den Playlist Screen. Stehen auf dem Server bereits Daten (Tracks in einer der beiden Queues oder gar ein Current Track) zur Verfügung werden diese bereits angezeigt:</w:t>
+        <w:t xml:space="preserve">Wurde die Verbindung zum Server erfolgreich hergestellt gelangt man automatisch in den Playlist Screen. Stehen auf dem Server bereits Daten (Tracks in einer der beiden Queues oder gar ein </w:t>
+      </w:r>
+      <w:proofErr w:type="spellStart"/>
+      <w:r>
+        <w:t>Current</w:t>
+      </w:r>
+      <w:proofErr w:type="spellEnd"/>
+      <w:r>
+        <w:t xml:space="preserve"> Track) zur Verfügung werden diese bereits angezeigt:</w:t>
       </w:r>
     </w:p>
     <w:p>
@@ -3832,30 +4194,14 @@
                             <w:r>
                               <w:t xml:space="preserve">Abbildung </w:t>
                             </w:r>
-                            <w:r>
-                              <w:fldChar w:fldCharType="begin"/>
-                            </w:r>
-                            <w:r>
-                              <w:instrText xml:space="preserve"> SEQ Abbildung \* AR</w:instrText>
-                            </w:r>
-                            <w:r>
-                              <w:instrText xml:space="preserve">ABIC </w:instrText>
-                            </w:r>
-                            <w:r>
-                              <w:fldChar w:fldCharType="separate"/>
-                            </w:r>
-                            <w:r>
-                              <w:rPr>
-                                <w:noProof/>
-                              </w:rPr>
-                              <w:t>6</w:t>
-                            </w:r>
-                            <w:r>
-                              <w:rPr>
-                                <w:noProof/>
-                              </w:rPr>
-                              <w:fldChar w:fldCharType="end"/>
-                            </w:r>
+                            <w:fldSimple w:instr=" SEQ Abbildung \* ARABIC ">
+                              <w:r>
+                                <w:rPr>
+                                  <w:noProof/>
+                                </w:rPr>
+                                <w:t>6</w:t>
+                              </w:r>
+                            </w:fldSimple>
                             <w:r>
                               <w:t xml:space="preserve"> - Playlist Screen nach erfolgreicher Verbindung</w:t>
                             </w:r>
@@ -3891,30 +4237,14 @@
                       <w:r>
                         <w:t xml:space="preserve">Abbildung </w:t>
                       </w:r>
-                      <w:r>
-                        <w:fldChar w:fldCharType="begin"/>
-                      </w:r>
-                      <w:r>
-                        <w:instrText xml:space="preserve"> SEQ Abbildung \* AR</w:instrText>
-                      </w:r>
-                      <w:r>
-                        <w:instrText xml:space="preserve">ABIC </w:instrText>
-                      </w:r>
-                      <w:r>
-                        <w:fldChar w:fldCharType="separate"/>
-                      </w:r>
-                      <w:r>
-                        <w:rPr>
-                          <w:noProof/>
-                        </w:rPr>
-                        <w:t>6</w:t>
-                      </w:r>
-                      <w:r>
-                        <w:rPr>
-                          <w:noProof/>
-                        </w:rPr>
-                        <w:fldChar w:fldCharType="end"/>
-                      </w:r>
+                      <w:fldSimple w:instr=" SEQ Abbildung \* ARABIC ">
+                        <w:r>
+                          <w:rPr>
+                            <w:noProof/>
+                          </w:rPr>
+                          <w:t>6</w:t>
+                        </w:r>
+                      </w:fldSimple>
                       <w:r>
                         <w:t xml:space="preserve"> - Playlist Screen nach erfolgreicher Verbindung</w:t>
                       </w:r>
@@ -3951,14 +4281,27 @@
     <w:p/>
     <w:p>
       <w:r>
-        <w:t xml:space="preserve">Der aktuellste Track (e.g.: Ameno von ERA) wird ganz oben angezeigt. Darunter befindet sich die aktuelle Playlist des Servers in geordneter Reihenfolge (e.g.: Es ist somit zu erkennen, dass als nächster Track </w:t>
+        <w:t xml:space="preserve">Der aktuellste Track (e.g.: </w:t>
+      </w:r>
+      <w:proofErr w:type="spellStart"/>
+      <w:r>
+        <w:t>Ameno</w:t>
+      </w:r>
+      <w:proofErr w:type="spellEnd"/>
+      <w:r>
+        <w:t xml:space="preserve"> von ERA) wird ganz oben angezeigt. Darunter befindet sich die aktuelle Playlist des Servers in geordneter Reihenfolge (e.g.: Es ist somit zu erkennen, dass als nächster Track </w:t>
       </w:r>
       <w:r>
         <w:t xml:space="preserve">Fallen </w:t>
       </w:r>
       <w:r>
-        <w:t>von Vollbeat</w:t>
-      </w:r>
+        <w:t xml:space="preserve">von </w:t>
+      </w:r>
+      <w:proofErr w:type="spellStart"/>
+      <w:r>
+        <w:t>Vollbeat</w:t>
+      </w:r>
+      <w:proofErr w:type="spellEnd"/>
       <w:r>
         <w:t xml:space="preserve"> in der Admin-Queue</w:t>
       </w:r>
@@ -3966,10 +4309,34 @@
         <w:t xml:space="preserve"> gereiht ist.). </w:t>
       </w:r>
       <w:r>
-        <w:t xml:space="preserve">Der erste Track in der User-Queue ist Concerning Hobbits von Howard Shore. </w:t>
-      </w:r>
-      <w:r>
-        <w:t xml:space="preserve">Die angegebene Zahl neben den Tracks gibt die Votes für diesen Track an. Mit den Pfeiltasten kann für den entsprechenden Track entweder ein Vote abgegeben oder sein abgegebener Vote wiederrufen werden. Ein Downvote gibt es in dem Sinne nicht. </w:t>
+        <w:t xml:space="preserve">Der erste Track in der User-Queue ist </w:t>
+      </w:r>
+      <w:proofErr w:type="spellStart"/>
+      <w:r>
+        <w:t>Concerning</w:t>
+      </w:r>
+      <w:proofErr w:type="spellEnd"/>
+      <w:r>
+        <w:t xml:space="preserve"> Hobbits von Howard </w:t>
+      </w:r>
+      <w:proofErr w:type="spellStart"/>
+      <w:r>
+        <w:t>Shore</w:t>
+      </w:r>
+      <w:proofErr w:type="spellEnd"/>
+      <w:r>
+        <w:t xml:space="preserve">. </w:t>
+      </w:r>
+      <w:r>
+        <w:t xml:space="preserve">Die angegebene Zahl neben den Tracks gibt die </w:t>
+      </w:r>
+      <w:proofErr w:type="spellStart"/>
+      <w:r>
+        <w:t>Votes</w:t>
+      </w:r>
+      <w:proofErr w:type="spellEnd"/>
+      <w:r>
+        <w:t xml:space="preserve"> für diesen Track an. Mit den Pfeiltasten kann für den entsprechenden Track entweder ein Vote abgegeben oder sein abgegebener Vote wiederrufen werden. Ein Downvote gibt es in dem Sinne nicht. </w:t>
       </w:r>
       <w:r>
         <w:t xml:space="preserve">Wichtig es kann nur einmal gevotet werden. Nach einem Vote wird der Vote Button ausgegraut und man kann seine Stimme nur mehr zurückziehen. </w:t>
@@ -3985,10 +4352,12 @@
       <w:pPr>
         <w:pStyle w:val="berschrift2"/>
       </w:pPr>
+      <w:bookmarkStart w:id="12" w:name="_Toc27598807"/>
       <w:r>
         <w:lastRenderedPageBreak/>
         <w:t>Search Screen</w:t>
       </w:r>
+      <w:bookmarkEnd w:id="12"/>
     </w:p>
     <w:p>
       <w:r>
@@ -4049,27 +4418,14 @@
                             <w:r>
                               <w:t xml:space="preserve">Abbildung </w:t>
                             </w:r>
-                            <w:r>
-                              <w:fldChar w:fldCharType="begin"/>
-                            </w:r>
-                            <w:r>
-                              <w:instrText xml:space="preserve"> SEQ Abbildung \* ARABIC </w:instrText>
-                            </w:r>
-                            <w:r>
-                              <w:fldChar w:fldCharType="separate"/>
-                            </w:r>
-                            <w:r>
-                              <w:rPr>
-                                <w:noProof/>
-                              </w:rPr>
-                              <w:t>7</w:t>
-                            </w:r>
-                            <w:r>
-                              <w:rPr>
-                                <w:noProof/>
-                              </w:rPr>
-                              <w:fldChar w:fldCharType="end"/>
-                            </w:r>
+                            <w:fldSimple w:instr=" SEQ Abbildung \* ARABIC ">
+                              <w:r>
+                                <w:rPr>
+                                  <w:noProof/>
+                                </w:rPr>
+                                <w:t>7</w:t>
+                              </w:r>
+                            </w:fldSimple>
                             <w:r>
                               <w:t xml:space="preserve"> - Search Screen nach erfolgreicher Suchanfrage</w:t>
                             </w:r>
@@ -4105,27 +4461,14 @@
                       <w:r>
                         <w:t xml:space="preserve">Abbildung </w:t>
                       </w:r>
-                      <w:r>
-                        <w:fldChar w:fldCharType="begin"/>
-                      </w:r>
-                      <w:r>
-                        <w:instrText xml:space="preserve"> SEQ Abbildung \* ARABIC </w:instrText>
-                      </w:r>
-                      <w:r>
-                        <w:fldChar w:fldCharType="separate"/>
-                      </w:r>
-                      <w:r>
-                        <w:rPr>
-                          <w:noProof/>
-                        </w:rPr>
-                        <w:t>7</w:t>
-                      </w:r>
-                      <w:r>
-                        <w:rPr>
-                          <w:noProof/>
-                        </w:rPr>
-                        <w:fldChar w:fldCharType="end"/>
-                      </w:r>
+                      <w:fldSimple w:instr=" SEQ Abbildung \* ARABIC ">
+                        <w:r>
+                          <w:rPr>
+                            <w:noProof/>
+                          </w:rPr>
+                          <w:t>7</w:t>
+                        </w:r>
+                      </w:fldSimple>
                       <w:r>
                         <w:t xml:space="preserve"> - Search Screen nach erfolgreicher Suchanfrage</w:t>
                       </w:r>
@@ -4245,10 +4588,12 @@
       <w:pPr>
         <w:pStyle w:val="berschrift2"/>
       </w:pPr>
+      <w:bookmarkStart w:id="13" w:name="_Toc27598808"/>
       <w:r>
         <w:lastRenderedPageBreak/>
         <w:t>Playlist mit hinzugefügtem Track</w:t>
       </w:r>
+      <w:bookmarkEnd w:id="13"/>
     </w:p>
     <w:p>
       <w:r>
@@ -4260,9 +4605,11 @@
       <w:r>
         <w:t xml:space="preserve">von </w:t>
       </w:r>
+      <w:proofErr w:type="spellStart"/>
       <w:r>
         <w:t>Fäaschtbänkler</w:t>
       </w:r>
+      <w:proofErr w:type="spellEnd"/>
       <w:r>
         <w:t xml:space="preserve"> erfolgreich ans </w:t>
       </w:r>
@@ -4339,14 +4686,27 @@
                             <w:r>
                               <w:t xml:space="preserve">Abbildung </w:t>
                             </w:r>
-                            <w:fldSimple w:instr=" SEQ Abbildung \* ARABIC ">
-                              <w:r>
-                                <w:rPr>
-                                  <w:noProof/>
-                                </w:rPr>
-                                <w:t>8</w:t>
-                              </w:r>
-                            </w:fldSimple>
+                            <w:r>
+                              <w:fldChar w:fldCharType="begin"/>
+                            </w:r>
+                            <w:r>
+                              <w:instrText xml:space="preserve"> SEQ Abbildung \* ARABIC </w:instrText>
+                            </w:r>
+                            <w:r>
+                              <w:fldChar w:fldCharType="separate"/>
+                            </w:r>
+                            <w:r>
+                              <w:rPr>
+                                <w:noProof/>
+                              </w:rPr>
+                              <w:t>8</w:t>
+                            </w:r>
+                            <w:r>
+                              <w:rPr>
+                                <w:noProof/>
+                              </w:rPr>
+                              <w:fldChar w:fldCharType="end"/>
+                            </w:r>
                             <w:r>
                               <w:t xml:space="preserve"> -Playlist Screen nach erfolgreichem hinzufügen eines neuen Tracks</w:t>
                             </w:r>
@@ -4382,14 +4742,27 @@
                       <w:r>
                         <w:t xml:space="preserve">Abbildung </w:t>
                       </w:r>
-                      <w:fldSimple w:instr=" SEQ Abbildung \* ARABIC ">
-                        <w:r>
-                          <w:rPr>
-                            <w:noProof/>
-                          </w:rPr>
-                          <w:t>8</w:t>
-                        </w:r>
-                      </w:fldSimple>
+                      <w:r>
+                        <w:fldChar w:fldCharType="begin"/>
+                      </w:r>
+                      <w:r>
+                        <w:instrText xml:space="preserve"> SEQ Abbildung \* ARABIC </w:instrText>
+                      </w:r>
+                      <w:r>
+                        <w:fldChar w:fldCharType="separate"/>
+                      </w:r>
+                      <w:r>
+                        <w:rPr>
+                          <w:noProof/>
+                        </w:rPr>
+                        <w:t>8</w:t>
+                      </w:r>
+                      <w:r>
+                        <w:rPr>
+                          <w:noProof/>
+                        </w:rPr>
+                        <w:fldChar w:fldCharType="end"/>
+                      </w:r>
                       <w:r>
                         <w:t xml:space="preserve"> -Playlist Screen nach erfolgreichem hinzufügen eines neuen Tracks</w:t>
                       </w:r>
@@ -4497,10 +4870,12 @@
       <w:pPr>
         <w:pStyle w:val="berschrift2"/>
       </w:pPr>
+      <w:bookmarkStart w:id="14" w:name="_Toc27598809"/>
       <w:r>
         <w:lastRenderedPageBreak/>
         <w:t>Settings Screen</w:t>
       </w:r>
+      <w:bookmarkEnd w:id="14"/>
     </w:p>
     <w:p>
       <w:r>
@@ -4561,27 +4936,14 @@
                             <w:r>
                               <w:t xml:space="preserve">Abbildung </w:t>
                             </w:r>
-                            <w:r>
-                              <w:fldChar w:fldCharType="begin"/>
-                            </w:r>
-                            <w:r>
-                              <w:instrText xml:space="preserve"> SEQ Abbildung \* ARABIC </w:instrText>
-                            </w:r>
-                            <w:r>
-                              <w:fldChar w:fldCharType="separate"/>
-                            </w:r>
-                            <w:r>
-                              <w:rPr>
-                                <w:noProof/>
-                              </w:rPr>
-                              <w:t>9</w:t>
-                            </w:r>
-                            <w:r>
-                              <w:rPr>
-                                <w:noProof/>
-                              </w:rPr>
-                              <w:fldChar w:fldCharType="end"/>
-                            </w:r>
+                            <w:fldSimple w:instr=" SEQ Abbildung \* ARABIC ">
+                              <w:r>
+                                <w:rPr>
+                                  <w:noProof/>
+                                </w:rPr>
+                                <w:t>9</w:t>
+                              </w:r>
+                            </w:fldSimple>
                             <w:r>
                               <w:t xml:space="preserve"> - Settings Screen mit aktiver Verbindung und einem Server in der Liste</w:t>
                             </w:r>
@@ -4617,27 +4979,14 @@
                       <w:r>
                         <w:t xml:space="preserve">Abbildung </w:t>
                       </w:r>
-                      <w:r>
-                        <w:fldChar w:fldCharType="begin"/>
-                      </w:r>
-                      <w:r>
-                        <w:instrText xml:space="preserve"> SEQ Abbildung \* ARABIC </w:instrText>
-                      </w:r>
-                      <w:r>
-                        <w:fldChar w:fldCharType="separate"/>
-                      </w:r>
-                      <w:r>
-                        <w:rPr>
-                          <w:noProof/>
-                        </w:rPr>
-                        <w:t>9</w:t>
-                      </w:r>
-                      <w:r>
-                        <w:rPr>
-                          <w:noProof/>
-                        </w:rPr>
-                        <w:fldChar w:fldCharType="end"/>
-                      </w:r>
+                      <w:fldSimple w:instr=" SEQ Abbildung \* ARABIC ">
+                        <w:r>
+                          <w:rPr>
+                            <w:noProof/>
+                          </w:rPr>
+                          <w:t>9</w:t>
+                        </w:r>
+                      </w:fldSimple>
                       <w:r>
                         <w:t xml:space="preserve"> - Settings Screen mit aktiver Verbindung und einem Server in der Liste</w:t>
                       </w:r>
@@ -4751,10 +5100,12 @@
       <w:pPr>
         <w:pStyle w:val="berschrift2"/>
       </w:pPr>
+      <w:bookmarkStart w:id="15" w:name="_Toc27598810"/>
       <w:r>
         <w:lastRenderedPageBreak/>
         <w:t>Verbindungsaufbau zu einem zweiten Server</w:t>
       </w:r>
+      <w:bookmarkEnd w:id="15"/>
     </w:p>
     <w:p>
       <w:r>
@@ -4815,27 +5166,14 @@
                             <w:r>
                               <w:t xml:space="preserve">Abbildung </w:t>
                             </w:r>
-                            <w:r>
-                              <w:fldChar w:fldCharType="begin"/>
-                            </w:r>
-                            <w:r>
-                              <w:instrText xml:space="preserve"> SEQ Abbildung \* ARABIC </w:instrText>
-                            </w:r>
-                            <w:r>
-                              <w:fldChar w:fldCharType="separate"/>
-                            </w:r>
-                            <w:r>
-                              <w:rPr>
-                                <w:noProof/>
-                              </w:rPr>
-                              <w:t>10</w:t>
-                            </w:r>
-                            <w:r>
-                              <w:rPr>
-                                <w:noProof/>
-                              </w:rPr>
-                              <w:fldChar w:fldCharType="end"/>
-                            </w:r>
+                            <w:fldSimple w:instr=" SEQ Abbildung \* ARABIC ">
+                              <w:r>
+                                <w:rPr>
+                                  <w:noProof/>
+                                </w:rPr>
+                                <w:t>10</w:t>
+                              </w:r>
+                            </w:fldSimple>
                             <w:r>
                               <w:t xml:space="preserve"> - Verbindung zu einem zweiten Server mittels Hostname</w:t>
                             </w:r>
@@ -4871,27 +5209,14 @@
                       <w:r>
                         <w:t xml:space="preserve">Abbildung </w:t>
                       </w:r>
-                      <w:r>
-                        <w:fldChar w:fldCharType="begin"/>
-                      </w:r>
-                      <w:r>
-                        <w:instrText xml:space="preserve"> SEQ Abbildung \* ARABIC </w:instrText>
-                      </w:r>
-                      <w:r>
-                        <w:fldChar w:fldCharType="separate"/>
-                      </w:r>
-                      <w:r>
-                        <w:rPr>
-                          <w:noProof/>
-                        </w:rPr>
-                        <w:t>10</w:t>
-                      </w:r>
-                      <w:r>
-                        <w:rPr>
-                          <w:noProof/>
-                        </w:rPr>
-                        <w:fldChar w:fldCharType="end"/>
-                      </w:r>
+                      <w:fldSimple w:instr=" SEQ Abbildung \* ARABIC ">
+                        <w:r>
+                          <w:rPr>
+                            <w:noProof/>
+                          </w:rPr>
+                          <w:t>10</w:t>
+                        </w:r>
+                      </w:fldSimple>
                       <w:r>
                         <w:t xml:space="preserve"> - Verbindung zu einem zweiten Server mittels Hostname</w:t>
                       </w:r>
@@ -5024,10 +5349,12 @@
       <w:pPr>
         <w:pStyle w:val="berschrift2"/>
       </w:pPr>
+      <w:bookmarkStart w:id="16" w:name="_Toc27598811"/>
       <w:r>
         <w:lastRenderedPageBreak/>
         <w:t>Verbindung zu neuem Server</w:t>
       </w:r>
+      <w:bookmarkEnd w:id="16"/>
     </w:p>
     <w:p>
       <w:r>
@@ -5088,30 +5415,14 @@
                             <w:r>
                               <w:t xml:space="preserve">Abbildung </w:t>
                             </w:r>
-                            <w:r>
-                              <w:fldChar w:fldCharType="begin"/>
-                            </w:r>
-                            <w:r>
-                              <w:instrText xml:space="preserve"> SEQ Abbildung \* ARABIC</w:instrText>
-                            </w:r>
-                            <w:r>
-                              <w:instrText xml:space="preserve"> </w:instrText>
-                            </w:r>
-                            <w:r>
-                              <w:fldChar w:fldCharType="separate"/>
-                            </w:r>
-                            <w:r>
-                              <w:rPr>
-                                <w:noProof/>
-                              </w:rPr>
-                              <w:t>11</w:t>
-                            </w:r>
-                            <w:r>
-                              <w:rPr>
-                                <w:noProof/>
-                              </w:rPr>
-                              <w:fldChar w:fldCharType="end"/>
-                            </w:r>
+                            <w:fldSimple w:instr=" SEQ Abbildung \* ARABIC ">
+                              <w:r>
+                                <w:rPr>
+                                  <w:noProof/>
+                                </w:rPr>
+                                <w:t>11</w:t>
+                              </w:r>
+                            </w:fldSimple>
                             <w:r>
                               <w:t xml:space="preserve"> - Settings Screen mit aktiver Verbindung und zwei Servern in der Liste</w:t>
                             </w:r>
@@ -5147,30 +5458,14 @@
                       <w:r>
                         <w:t xml:space="preserve">Abbildung </w:t>
                       </w:r>
-                      <w:r>
-                        <w:fldChar w:fldCharType="begin"/>
-                      </w:r>
-                      <w:r>
-                        <w:instrText xml:space="preserve"> SEQ Abbildung \* ARABIC</w:instrText>
-                      </w:r>
-                      <w:r>
-                        <w:instrText xml:space="preserve"> </w:instrText>
-                      </w:r>
-                      <w:r>
-                        <w:fldChar w:fldCharType="separate"/>
-                      </w:r>
-                      <w:r>
-                        <w:rPr>
-                          <w:noProof/>
-                        </w:rPr>
-                        <w:t>11</w:t>
-                      </w:r>
-                      <w:r>
-                        <w:rPr>
-                          <w:noProof/>
-                        </w:rPr>
-                        <w:fldChar w:fldCharType="end"/>
-                      </w:r>
+                      <w:fldSimple w:instr=" SEQ Abbildung \* ARABIC ">
+                        <w:r>
+                          <w:rPr>
+                            <w:noProof/>
+                          </w:rPr>
+                          <w:t>11</w:t>
+                        </w:r>
+                      </w:fldSimple>
                       <w:r>
                         <w:t xml:space="preserve"> - Settings Screen mit aktiver Verbindung und zwei Servern in der Liste</w:t>
                       </w:r>
@@ -5335,27 +5630,14 @@
     <w:r>
       <w:t xml:space="preserve"> von </w:t>
     </w:r>
-    <w:r>
-      <w:fldChar w:fldCharType="begin"/>
-    </w:r>
-    <w:r>
-      <w:instrText xml:space="preserve"> NUMPAGES  \* Arabic  \* MERGEFORMAT </w:instrText>
-    </w:r>
-    <w:r>
-      <w:fldChar w:fldCharType="separate"/>
-    </w:r>
-    <w:r>
-      <w:rPr>
-        <w:noProof/>
-      </w:rPr>
-      <w:t>29</w:t>
-    </w:r>
-    <w:r>
-      <w:rPr>
-        <w:noProof/>
-      </w:rPr>
-      <w:fldChar w:fldCharType="end"/>
-    </w:r>
+    <w:fldSimple w:instr=" NUMPAGES  \* Arabic  \* MERGEFORMAT ">
+      <w:r>
+        <w:rPr>
+          <w:noProof/>
+        </w:rPr>
+        <w:t>29</w:t>
+      </w:r>
+    </w:fldSimple>
   </w:p>
 </w:ftr>
 </file>
@@ -5456,46 +5738,23 @@
       </w:rPr>
       <w:tab/>
     </w:r>
-    <w:r>
-      <w:fldChar w:fldCharType="begin"/>
-    </w:r>
-    <w:r>
-      <w:instrText xml:space="preserve"> DOCPROPERTY  Title  \* MERGEFORMAT </w:instrText>
-    </w:r>
-    <w:r>
-      <w:fldChar w:fldCharType="separate"/>
-    </w:r>
-    <w:r>
-      <w:rPr>
-        <w:szCs w:val="16"/>
-      </w:rPr>
-      <w:t>Projekttitel</w:t>
-    </w:r>
-    <w:r>
-      <w:rPr>
-        <w:szCs w:val="16"/>
-      </w:rPr>
-      <w:fldChar w:fldCharType="end"/>
-    </w:r>
+    <w:fldSimple w:instr=" DOCPROPERTY  Title  \* MERGEFORMAT ">
+      <w:r>
+        <w:rPr>
+          <w:szCs w:val="16"/>
+        </w:rPr>
+        <w:t>Projekttitel</w:t>
+      </w:r>
+    </w:fldSimple>
     <w:r>
       <w:tab/>
       <w:t xml:space="preserve">Projektnummer: </w:t>
     </w:r>
-    <w:r>
-      <w:fldChar w:fldCharType="begin"/>
-    </w:r>
-    <w:r>
-      <w:instrText xml:space="preserve"> DOCPROPERTY  Projektnummer  \* MERGEFORMAT </w:instrText>
-    </w:r>
-    <w:r>
-      <w:fldChar w:fldCharType="separate"/>
-    </w:r>
-    <w:r>
-      <w:t>PIE.XX.XXX</w:t>
-    </w:r>
-    <w:r>
-      <w:fldChar w:fldCharType="end"/>
-    </w:r>
+    <w:fldSimple w:instr=" DOCPROPERTY  Projektnummer  \* MERGEFORMAT ">
+      <w:r>
+        <w:t>PIE.XX.XXX</w:t>
+      </w:r>
+    </w:fldSimple>
   </w:p>
   <w:p>
     <w:pPr>
@@ -9273,7 +9532,7 @@
 </file>
 
 <file path=customXml/itemProps1.xml><?xml version="1.0" encoding="utf-8"?>
-<ds:datastoreItem xmlns:ds="http://schemas.openxmlformats.org/officeDocument/2006/customXml" ds:itemID="{AEC5E21E-58D7-40A3-B137-384704C3B40C}">
+<ds:datastoreItem xmlns:ds="http://schemas.openxmlformats.org/officeDocument/2006/customXml" ds:itemID="{EB3CAC36-FE44-44D9-AB7E-408C1F9156E2}">
   <ds:schemaRefs>
     <ds:schemaRef ds:uri="http://schemas.openxmlformats.org/officeDocument/2006/bibliography"/>
   </ds:schemaRefs>

</xml_diff>